<commit_message>
update flowchart for phase1 phase-end proj
</commit_message>
<xml_diff>
--- a/phase1-phaseend-project/flowchart.docx
+++ b/phase1-phaseend-project/flowchart.docx
@@ -1,7 +1,23 @@
 
 <file path=word/document.xml><?xml version="1.0" encoding="utf-8"?>
-<w:document xmlns:wpc="http://schemas.microsoft.com/office/word/2010/wordprocessingCanvas" xmlns:cx="http://schemas.microsoft.com/office/drawing/2014/chartex" xmlns:mc="http://schemas.openxmlformats.org/markup-compatibility/2006" xmlns:o="urn:schemas-microsoft-com:office:office" xmlns:r="http://schemas.openxmlformats.org/officeDocument/2006/relationships" xmlns:m="http://schemas.openxmlformats.org/officeDocument/2006/math" xmlns:v="urn:schemas-microsoft-com:vml" xmlns:wp14="http://schemas.microsoft.com/office/word/2010/wordprocessingDrawing" xmlns:wp="http://schemas.openxmlformats.org/drawingml/2006/wordprocessingDrawing" xmlns:w10="urn:schemas-microsoft-com:office:word" xmlns:w="http://schemas.openxmlformats.org/wordprocessingml/2006/main" xmlns:w14="http://schemas.microsoft.com/office/word/2010/wordml" xmlns:w15="http://schemas.microsoft.com/office/word/2012/wordml" xmlns:w16se="http://schemas.microsoft.com/office/word/2015/wordml/symex" xmlns:wpg="http://schemas.microsoft.com/office/word/2010/wordprocessingGroup" xmlns:wpi="http://schemas.microsoft.com/office/word/2010/wordprocessingInk" xmlns:wne="http://schemas.microsoft.com/office/word/2006/wordml" xmlns:wps="http://schemas.microsoft.com/office/word/2010/wordprocessingShape" mc:Ignorable="w14 w15 w16se wp14">
+<w:document xmlns:wpc="http://schemas.microsoft.com/office/word/2010/wordprocessingCanvas" xmlns:cx="http://schemas.microsoft.com/office/drawing/2014/chartex" xmlns:cx1="http://schemas.microsoft.com/office/drawing/2015/9/8/chartex" xmlns:cx2="http://schemas.microsoft.com/office/drawing/2015/10/21/chartex" xmlns:cx3="http://schemas.microsoft.com/office/drawing/2016/5/9/chartex" xmlns:cx4="http://schemas.microsoft.com/office/drawing/2016/5/10/chartex" xmlns:cx5="http://schemas.microsoft.com/office/drawing/2016/5/11/chartex" xmlns:cx6="http://schemas.microsoft.com/office/drawing/2016/5/12/chartex" xmlns:cx7="http://schemas.microsoft.com/office/drawing/2016/5/13/chartex" xmlns:cx8="http://schemas.microsoft.com/office/drawing/2016/5/14/chartex" xmlns:mc="http://schemas.openxmlformats.org/markup-compatibility/2006" xmlns:aink="http://schemas.microsoft.com/office/drawing/2016/ink" xmlns:am3d="http://schemas.microsoft.com/office/drawing/2017/model3d" xmlns:o="urn:schemas-microsoft-com:office:office" xmlns:r="http://schemas.openxmlformats.org/officeDocument/2006/relationships" xmlns:m="http://schemas.openxmlformats.org/officeDocument/2006/math" xmlns:v="urn:schemas-microsoft-com:vml" xmlns:wp14="http://schemas.microsoft.com/office/word/2010/wordprocessingDrawing" xmlns:wp="http://schemas.openxmlformats.org/drawingml/2006/wordprocessingDrawing" xmlns:w10="urn:schemas-microsoft-com:office:word" xmlns:w="http://schemas.openxmlformats.org/wordprocessingml/2006/main" xmlns:w14="http://schemas.microsoft.com/office/word/2010/wordml" xmlns:w15="http://schemas.microsoft.com/office/word/2012/wordml" xmlns:w16cex="http://schemas.microsoft.com/office/word/2018/wordml/cex" xmlns:w16cid="http://schemas.microsoft.com/office/word/2016/wordml/cid" xmlns:w16="http://schemas.microsoft.com/office/word/2018/wordml" xmlns:w16se="http://schemas.microsoft.com/office/word/2015/wordml/symex" xmlns:wpg="http://schemas.microsoft.com/office/word/2010/wordprocessingGroup" xmlns:wpi="http://schemas.microsoft.com/office/word/2010/wordprocessingInk" xmlns:wne="http://schemas.microsoft.com/office/word/2006/wordml" xmlns:wps="http://schemas.microsoft.com/office/word/2010/wordprocessingShape" mc:Ignorable="w14 w15 w16se w16cid w16 w16cex wp14">
   <w:body>
+    <w:p>
+      <w:pPr>
+        <w:pStyle w:val="Heading1"/>
+        <w:rPr>
+          <w:b/>
+          <w:bCs/>
+        </w:rPr>
+      </w:pPr>
+      <w:r>
+        <w:rPr>
+          <w:b/>
+          <w:bCs/>
+        </w:rPr>
+        <w:t>Main Flow Chart</w:t>
+      </w:r>
+    </w:p>
     <w:p>
       <w:pPr>
         <w:rPr>
@@ -17,15 +33,15 @@
         <mc:AlternateContent>
           <mc:Choice Requires="wpg">
             <w:drawing>
-              <wp:anchor distT="0" distB="0" distL="114300" distR="114300" simplePos="0" relativeHeight="251722752" behindDoc="0" locked="0" layoutInCell="1" allowOverlap="1" wp14:anchorId="676FFCDB" wp14:editId="4E44458F">
+              <wp:anchor distT="0" distB="0" distL="114300" distR="114300" simplePos="0" relativeHeight="251720704" behindDoc="0" locked="0" layoutInCell="1" allowOverlap="1" wp14:anchorId="43D897CE" wp14:editId="16517582">
                 <wp:simplePos x="0" y="0"/>
                 <wp:positionH relativeFrom="column">
-                  <wp:posOffset>604911</wp:posOffset>
+                  <wp:posOffset>600075</wp:posOffset>
                 </wp:positionH>
                 <wp:positionV relativeFrom="paragraph">
-                  <wp:posOffset>309489</wp:posOffset>
+                  <wp:posOffset>189230</wp:posOffset>
                 </wp:positionV>
-                <wp:extent cx="3213100" cy="5445321"/>
+                <wp:extent cx="3213100" cy="5445125"/>
                 <wp:effectExtent l="19050" t="0" r="615950" b="22225"/>
                 <wp:wrapNone/>
                 <wp:docPr id="249" name="Group 249"/>
@@ -37,7 +53,7 @@
                       <wpg:grpSpPr>
                         <a:xfrm>
                           <a:off x="0" y="0"/>
-                          <a:ext cx="3213100" cy="5445321"/>
+                          <a:ext cx="3213100" cy="5445125"/>
                           <a:chOff x="0" y="-232122"/>
                           <a:chExt cx="3213100" cy="5445472"/>
                         </a:xfrm>
@@ -850,7 +866,7 @@
           </mc:Choice>
           <mc:Fallback>
             <w:pict>
-              <v:group w14:anchorId="676FFCDB" id="Group 249" o:spid="_x0000_s1026" style="position:absolute;margin-left:47.65pt;margin-top:24.35pt;width:253pt;height:428.75pt;z-index:251722752;mso-height-relative:margin" coordorigin=",-2321" coordsize="32131,54454" o:gfxdata="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">
+              <v:group w14:anchorId="43D897CE" id="Group 249" o:spid="_x0000_s1026" style="position:absolute;margin-left:47.25pt;margin-top:14.9pt;width:253pt;height:428.75pt;z-index:251720704;mso-height-relative:margin" coordorigin=",-2321" coordsize="32131,54454" o:gfxdata="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">
                 <v:group id="Group 54" o:spid="_x0000_s1027" style="position:absolute;top:-2321;width:32131;height:54454" coordorigin=",-2321" coordsize="32131,54454" o:gfxdata="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">
                   <v:group id="Group 27" o:spid="_x0000_s1028" style="position:absolute;left:18428;top:-2321;width:13703;height:54454" coordorigin="-367,-2321" coordsize="13702,54454" o:gfxdata="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">
                     <v:group id="Group 13" o:spid="_x0000_s1029" style="position:absolute;left:-367;top:-2321;width:13702;height:54454" coordorigin="-367,-2321" coordsize="13702,54454" o:gfxdata="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">
@@ -1134,14 +1150,6 @@
           </mc:Fallback>
         </mc:AlternateContent>
       </w:r>
-      <w:r>
-        <w:rPr>
-          <w:b/>
-          <w:sz w:val="28"/>
-          <w:szCs w:val="28"/>
-        </w:rPr>
-        <w:t>Main Flow Chart</w:t>
-      </w:r>
     </w:p>
     <w:p/>
     <w:p/>
@@ -1163,13 +1171,13 @@
         <mc:AlternateContent>
           <mc:Choice Requires="wps">
             <w:drawing>
-              <wp:anchor distT="0" distB="0" distL="114300" distR="114300" simplePos="0" relativeHeight="251719680" behindDoc="0" locked="0" layoutInCell="1" allowOverlap="1" wp14:anchorId="1DA49EAE" wp14:editId="4F68360D">
+              <wp:anchor distT="0" distB="0" distL="114300" distR="114300" simplePos="0" relativeHeight="251717632" behindDoc="0" locked="0" layoutInCell="1" allowOverlap="1" wp14:anchorId="4CC566D0" wp14:editId="4E15B4B9">
                 <wp:simplePos x="0" y="0"/>
                 <wp:positionH relativeFrom="column">
                   <wp:posOffset>1314450</wp:posOffset>
                 </wp:positionH>
                 <wp:positionV relativeFrom="paragraph">
-                  <wp:posOffset>167005</wp:posOffset>
+                  <wp:posOffset>52705</wp:posOffset>
                 </wp:positionV>
                 <wp:extent cx="0" cy="450850"/>
                 <wp:effectExtent l="76200" t="0" r="57150" b="63500"/>
@@ -1215,7 +1223,7 @@
           </mc:Choice>
           <mc:Fallback>
             <w:pict>
-              <v:shape w14:anchorId="392506F0" id="Straight Arrow Connector 245" o:spid="_x0000_s1026" type="#_x0000_t32" style="position:absolute;margin-left:103.5pt;margin-top:13.15pt;width:0;height:35.5pt;z-index:251719680;visibility:visible;mso-wrap-style:square;mso-wrap-distance-left:9pt;mso-wrap-distance-top:0;mso-wrap-distance-right:9pt;mso-wrap-distance-bottom:0;mso-position-horizontal:absolute;mso-position-horizontal-relative:text;mso-position-vertical:absolute;mso-position-vertical-relative:text" o:gfxdata="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" strokecolor="black [3200]" strokeweight=".5pt">
+              <v:shape w14:anchorId="7A1D0637" id="Straight Arrow Connector 245" o:spid="_x0000_s1026" type="#_x0000_t32" style="position:absolute;margin-left:103.5pt;margin-top:4.15pt;width:0;height:35.5pt;z-index:251717632;visibility:visible;mso-wrap-style:square;mso-wrap-distance-left:9pt;mso-wrap-distance-top:0;mso-wrap-distance-right:9pt;mso-wrap-distance-bottom:0;mso-position-horizontal:absolute;mso-position-horizontal-relative:text;mso-position-vertical:absolute;mso-position-vertical-relative:text" o:gfxdata="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" strokecolor="black [3200]" strokeweight=".5pt">
                 <v:stroke endarrow="block" joinstyle="miter"/>
               </v:shape>
             </w:pict>
@@ -1247,17 +1255,16 @@
     </w:p>
     <w:p>
       <w:pPr>
+        <w:pStyle w:val="Heading1"/>
         <w:rPr>
           <w:b/>
-          <w:sz w:val="28"/>
-          <w:szCs w:val="28"/>
+          <w:bCs/>
         </w:rPr>
       </w:pPr>
       <w:r>
         <w:rPr>
           <w:b/>
-          <w:sz w:val="28"/>
-          <w:szCs w:val="28"/>
+          <w:bCs/>
         </w:rPr>
         <w:lastRenderedPageBreak/>
         <w:t xml:space="preserve">Process </w:t>
@@ -1265,16 +1272,14 @@
       <w:r>
         <w:rPr>
           <w:b/>
-          <w:sz w:val="28"/>
-          <w:szCs w:val="28"/>
+          <w:bCs/>
         </w:rPr>
         <w:t xml:space="preserve">User’s Choice Flow Chart – </w:t>
       </w:r>
       <w:r>
         <w:rPr>
           <w:b/>
-          <w:sz w:val="28"/>
-          <w:szCs w:val="28"/>
+          <w:bCs/>
         </w:rPr>
         <w:t>Display All File Names</w:t>
       </w:r>
@@ -1287,7 +1292,7 @@
         <mc:AlternateContent>
           <mc:Choice Requires="wpg">
             <w:drawing>
-              <wp:anchor distT="0" distB="0" distL="114300" distR="114300" simplePos="0" relativeHeight="251679744" behindDoc="0" locked="0" layoutInCell="1" allowOverlap="1">
+              <wp:anchor distT="0" distB="0" distL="114300" distR="114300" simplePos="0" relativeHeight="251677696" behindDoc="0" locked="0" layoutInCell="1" allowOverlap="1" wp14:anchorId="207F23F4" wp14:editId="31C2F566">
                 <wp:simplePos x="0" y="0"/>
                 <wp:positionH relativeFrom="column">
                   <wp:posOffset>2076450</wp:posOffset>
@@ -1675,7 +1680,7 @@
           </mc:Choice>
           <mc:Fallback>
             <w:pict>
-              <v:group id="Group 34" o:spid="_x0000_s1050" style="position:absolute;margin-left:163.5pt;margin-top:18.05pt;width:109pt;height:334.5pt;z-index:251679744" coordsize="13843,42481" o:gfxdata="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">
+              <v:group w14:anchorId="207F23F4" id="Group 34" o:spid="_x0000_s1050" style="position:absolute;margin-left:163.5pt;margin-top:18.05pt;width:109pt;height:334.5pt;z-index:251677696" coordsize="13843,42481" o:gfxdata="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">
                 <v:oval id="Oval 15" o:spid="_x0000_s1051" style="position:absolute;left:2794;width:8128;height:3683;visibility:visible;mso-wrap-style:square;v-text-anchor:middle" o:gfxdata="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" fillcolor="#f3a875 [2165]" strokecolor="#ed7d31 [3205]" strokeweight=".5pt">
                   <v:fill color2="#f09558 [2613]" rotate="t" colors="0 #f7bda4;.5 #f5b195;1 #f8a581" focus="100%" type="gradient">
                     <o:fill v:ext="view" type="gradientUnscaled"/>
@@ -1822,17 +1827,16 @@
     </w:p>
     <w:p>
       <w:pPr>
+        <w:pStyle w:val="Heading1"/>
         <w:rPr>
           <w:b/>
-          <w:sz w:val="28"/>
-          <w:szCs w:val="28"/>
+          <w:bCs/>
         </w:rPr>
       </w:pPr>
       <w:r>
         <w:rPr>
           <w:b/>
-          <w:sz w:val="28"/>
-          <w:szCs w:val="28"/>
+          <w:bCs/>
         </w:rPr>
         <w:lastRenderedPageBreak/>
         <w:t xml:space="preserve">Process </w:t>
@@ -1840,18 +1844,16 @@
       <w:r>
         <w:rPr>
           <w:b/>
-          <w:sz w:val="28"/>
-          <w:szCs w:val="28"/>
+          <w:bCs/>
         </w:rPr>
-        <w:t xml:space="preserve">User’s Choice Flow Chart – </w:t>
+        <w:t>User’s Choice Flow Chart – Add</w:t>
       </w:r>
       <w:r>
         <w:rPr>
           <w:b/>
-          <w:sz w:val="28"/>
-          <w:szCs w:val="28"/>
+          <w:bCs/>
         </w:rPr>
-        <w:t>Add</w:t>
+        <w:t>/Search/Delete</w:t>
       </w:r>
     </w:p>
     <w:p>
@@ -1872,18 +1874,18 @@
         <mc:AlternateContent>
           <mc:Choice Requires="wpg">
             <w:drawing>
-              <wp:anchor distT="0" distB="0" distL="114300" distR="114300" simplePos="0" relativeHeight="251744256" behindDoc="0" locked="0" layoutInCell="1" allowOverlap="1">
+              <wp:anchor distT="0" distB="0" distL="114300" distR="114300" simplePos="0" relativeHeight="251758592" behindDoc="0" locked="0" layoutInCell="1" allowOverlap="1" wp14:anchorId="684F2DC1" wp14:editId="0DED0D64">
                 <wp:simplePos x="0" y="0"/>
                 <wp:positionH relativeFrom="column">
-                  <wp:posOffset>238922</wp:posOffset>
+                  <wp:posOffset>238125</wp:posOffset>
                 </wp:positionH>
                 <wp:positionV relativeFrom="paragraph">
-                  <wp:posOffset>333375</wp:posOffset>
+                  <wp:posOffset>332105</wp:posOffset>
                 </wp:positionV>
-                <wp:extent cx="5126813" cy="7171403"/>
-                <wp:effectExtent l="19050" t="0" r="226695" b="10795"/>
+                <wp:extent cx="5126813" cy="7961978"/>
+                <wp:effectExtent l="19050" t="0" r="169545" b="20320"/>
                 <wp:wrapNone/>
-                <wp:docPr id="268" name="Group 268"/>
+                <wp:docPr id="195" name="Group 195"/>
                 <wp:cNvGraphicFramePr/>
                 <a:graphic xmlns:a="http://schemas.openxmlformats.org/drawingml/2006/main">
                   <a:graphicData uri="http://schemas.microsoft.com/office/word/2010/wordprocessingGroup">
@@ -1892,257 +1894,405 @@
                       <wpg:grpSpPr>
                         <a:xfrm>
                           <a:off x="0" y="0"/>
-                          <a:ext cx="5126813" cy="7171403"/>
+                          <a:ext cx="5126813" cy="7961978"/>
                           <a:chOff x="0" y="0"/>
-                          <a:chExt cx="5126813" cy="7171403"/>
+                          <a:chExt cx="5126813" cy="7961978"/>
                         </a:xfrm>
                       </wpg:grpSpPr>
                       <wpg:grpSp>
-                        <wpg:cNvPr id="203" name="Group 203"/>
+                        <wpg:cNvPr id="268" name="Group 268"/>
                         <wpg:cNvGrpSpPr/>
                         <wpg:grpSpPr>
                           <a:xfrm>
                             <a:off x="0" y="0"/>
-                            <a:ext cx="3404377" cy="7171403"/>
+                            <a:ext cx="5126813" cy="7961978"/>
                             <a:chOff x="0" y="0"/>
-                            <a:chExt cx="3404377" cy="7171403"/>
+                            <a:chExt cx="5126813" cy="7961978"/>
                           </a:xfrm>
                         </wpg:grpSpPr>
                         <wpg:grpSp>
-                          <wpg:cNvPr id="204" name="Group 204"/>
+                          <wpg:cNvPr id="203" name="Group 203"/>
                           <wpg:cNvGrpSpPr/>
                           <wpg:grpSpPr>
                             <a:xfrm>
-                              <a:off x="1694209" y="0"/>
-                              <a:ext cx="1710168" cy="7171403"/>
-                              <a:chOff x="-185391" y="0"/>
-                              <a:chExt cx="1710168" cy="7171403"/>
+                              <a:off x="0" y="0"/>
+                              <a:ext cx="3404377" cy="7961978"/>
+                              <a:chOff x="0" y="0"/>
+                              <a:chExt cx="3404377" cy="7961978"/>
                             </a:xfrm>
                           </wpg:grpSpPr>
                           <wpg:grpSp>
-                            <wpg:cNvPr id="205" name="Group 205"/>
+                            <wpg:cNvPr id="204" name="Group 204"/>
                             <wpg:cNvGrpSpPr/>
                             <wpg:grpSpPr>
                               <a:xfrm>
-                                <a:off x="-185391" y="0"/>
-                                <a:ext cx="1710168" cy="7171403"/>
+                                <a:off x="1694209" y="0"/>
+                                <a:ext cx="1710168" cy="7961978"/>
                                 <a:chOff x="-185391" y="0"/>
-                                <a:chExt cx="1710168" cy="7171403"/>
+                                <a:chExt cx="1710168" cy="7961978"/>
                               </a:xfrm>
                             </wpg:grpSpPr>
+                            <wpg:grpSp>
+                              <wpg:cNvPr id="205" name="Group 205"/>
+                              <wpg:cNvGrpSpPr/>
+                              <wpg:grpSpPr>
+                                <a:xfrm>
+                                  <a:off x="-185391" y="0"/>
+                                  <a:ext cx="1710168" cy="7961978"/>
+                                  <a:chOff x="-185391" y="0"/>
+                                  <a:chExt cx="1710168" cy="7961978"/>
+                                </a:xfrm>
+                              </wpg:grpSpPr>
+                              <wps:wsp>
+                                <wps:cNvPr id="206" name="Oval 206"/>
+                                <wps:cNvSpPr/>
+                                <wps:spPr>
+                                  <a:xfrm>
+                                    <a:off x="260350" y="0"/>
+                                    <a:ext cx="812800" cy="368300"/>
+                                  </a:xfrm>
+                                  <a:prstGeom prst="ellipse">
+                                    <a:avLst/>
+                                  </a:prstGeom>
+                                </wps:spPr>
+                                <wps:style>
+                                  <a:lnRef idx="1">
+                                    <a:schemeClr val="accent2"/>
+                                  </a:lnRef>
+                                  <a:fillRef idx="2">
+                                    <a:schemeClr val="accent2"/>
+                                  </a:fillRef>
+                                  <a:effectRef idx="1">
+                                    <a:schemeClr val="accent2"/>
+                                  </a:effectRef>
+                                  <a:fontRef idx="minor">
+                                    <a:schemeClr val="dk1"/>
+                                  </a:fontRef>
+                                </wps:style>
+                                <wps:txbx>
+                                  <w:txbxContent>
+                                    <w:p>
+                                      <w:pPr>
+                                        <w:jc w:val="center"/>
+                                      </w:pPr>
+                                      <w:r>
+                                        <w:t>Start</w:t>
+                                      </w:r>
+                                    </w:p>
+                                  </w:txbxContent>
+                                </wps:txbx>
+                                <wps:bodyPr rot="0" spcFirstLastPara="0" vertOverflow="overflow" horzOverflow="overflow" vert="horz" wrap="square" lIns="91440" tIns="45720" rIns="91440" bIns="45720" numCol="1" spcCol="0" rtlCol="0" fromWordArt="0" anchor="ctr" anchorCtr="0" forceAA="0" compatLnSpc="1">
+                                  <a:prstTxWarp prst="textNoShape">
+                                    <a:avLst/>
+                                  </a:prstTxWarp>
+                                  <a:noAutofit/>
+                                </wps:bodyPr>
+                              </wps:wsp>
+                              <wps:wsp>
+                                <wps:cNvPr id="207" name="Parallelogram 207"/>
+                                <wps:cNvSpPr/>
+                                <wps:spPr>
+                                  <a:xfrm>
+                                    <a:off x="-185391" y="850736"/>
+                                    <a:ext cx="1710168" cy="501650"/>
+                                  </a:xfrm>
+                                  <a:prstGeom prst="parallelogram">
+                                    <a:avLst/>
+                                  </a:prstGeom>
+                                </wps:spPr>
+                                <wps:style>
+                                  <a:lnRef idx="1">
+                                    <a:schemeClr val="accent1"/>
+                                  </a:lnRef>
+                                  <a:fillRef idx="2">
+                                    <a:schemeClr val="accent1"/>
+                                  </a:fillRef>
+                                  <a:effectRef idx="1">
+                                    <a:schemeClr val="accent1"/>
+                                  </a:effectRef>
+                                  <a:fontRef idx="minor">
+                                    <a:schemeClr val="dk1"/>
+                                  </a:fontRef>
+                                </wps:style>
+                                <wps:txbx>
+                                  <w:txbxContent>
+                                    <w:p>
+                                      <w:pPr>
+                                        <w:jc w:val="center"/>
+                                      </w:pPr>
+                                      <w:r>
+                                        <w:t xml:space="preserve">Output </w:t>
+                                      </w:r>
+                                      <w:r>
+                                        <w:t>Sub</w:t>
+                                      </w:r>
+                                      <w:r>
+                                        <w:t xml:space="preserve"> Display</w:t>
+                                      </w:r>
+                                    </w:p>
+                                  </w:txbxContent>
+                                </wps:txbx>
+                                <wps:bodyPr rot="0" spcFirstLastPara="0" vertOverflow="overflow" horzOverflow="overflow" vert="horz" wrap="square" lIns="91440" tIns="45720" rIns="91440" bIns="45720" numCol="1" spcCol="0" rtlCol="0" fromWordArt="0" anchor="ctr" anchorCtr="0" forceAA="0" compatLnSpc="1">
+                                  <a:prstTxWarp prst="textNoShape">
+                                    <a:avLst/>
+                                  </a:prstTxWarp>
+                                  <a:noAutofit/>
+                                </wps:bodyPr>
+                              </wps:wsp>
+                              <wps:wsp>
+                                <wps:cNvPr id="208" name="Straight Arrow Connector 208"/>
+                                <wps:cNvCnPr>
+                                  <a:stCxn id="206" idx="4"/>
+                                  <a:endCxn id="207" idx="0"/>
+                                </wps:cNvCnPr>
+                                <wps:spPr>
+                                  <a:xfrm>
+                                    <a:off x="666523" y="368284"/>
+                                    <a:ext cx="2943" cy="482415"/>
+                                  </a:xfrm>
+                                  <a:prstGeom prst="straightConnector1">
+                                    <a:avLst/>
+                                  </a:prstGeom>
+                                  <a:ln>
+                                    <a:tailEnd type="triangle"/>
+                                  </a:ln>
+                                </wps:spPr>
+                                <wps:style>
+                                  <a:lnRef idx="1">
+                                    <a:schemeClr val="dk1"/>
+                                  </a:lnRef>
+                                  <a:fillRef idx="0">
+                                    <a:schemeClr val="dk1"/>
+                                  </a:fillRef>
+                                  <a:effectRef idx="0">
+                                    <a:schemeClr val="dk1"/>
+                                  </a:effectRef>
+                                  <a:fontRef idx="minor">
+                                    <a:schemeClr val="tx1"/>
+                                  </a:fontRef>
+                                </wps:style>
+                                <wps:bodyPr/>
+                              </wps:wsp>
+                              <wps:wsp>
+                                <wps:cNvPr id="209" name="Parallelogram 209"/>
+                                <wps:cNvSpPr/>
+                                <wps:spPr>
+                                  <a:xfrm>
+                                    <a:off x="-176420" y="1758525"/>
+                                    <a:ext cx="1687129" cy="482600"/>
+                                  </a:xfrm>
+                                  <a:prstGeom prst="parallelogram">
+                                    <a:avLst/>
+                                  </a:prstGeom>
+                                </wps:spPr>
+                                <wps:style>
+                                  <a:lnRef idx="1">
+                                    <a:schemeClr val="accent1"/>
+                                  </a:lnRef>
+                                  <a:fillRef idx="2">
+                                    <a:schemeClr val="accent1"/>
+                                  </a:fillRef>
+                                  <a:effectRef idx="1">
+                                    <a:schemeClr val="accent1"/>
+                                  </a:effectRef>
+                                  <a:fontRef idx="minor">
+                                    <a:schemeClr val="dk1"/>
+                                  </a:fontRef>
+                                </wps:style>
+                                <wps:txbx>
+                                  <w:txbxContent>
+                                    <w:p>
+                                      <w:pPr>
+                                        <w:jc w:val="center"/>
+                                      </w:pPr>
+                                      <w:r>
+                                        <w:t xml:space="preserve">Input </w:t>
+                                      </w:r>
+                                      <w:r>
+                                        <w:t>User’s Choice</w:t>
+                                      </w:r>
+                                    </w:p>
+                                  </w:txbxContent>
+                                </wps:txbx>
+                                <wps:bodyPr rot="0" spcFirstLastPara="0" vertOverflow="overflow" horzOverflow="overflow" vert="horz" wrap="square" lIns="91440" tIns="45720" rIns="91440" bIns="45720" numCol="1" spcCol="0" rtlCol="0" fromWordArt="0" anchor="ctr" anchorCtr="0" forceAA="0" compatLnSpc="1">
+                                  <a:prstTxWarp prst="textNoShape">
+                                    <a:avLst/>
+                                  </a:prstTxWarp>
+                                  <a:noAutofit/>
+                                </wps:bodyPr>
+                              </wps:wsp>
+                              <wps:wsp>
+                                <wps:cNvPr id="210" name="Straight Arrow Connector 210"/>
+                                <wps:cNvCnPr>
+                                  <a:stCxn id="207" idx="4"/>
+                                  <a:endCxn id="209" idx="0"/>
+                                </wps:cNvCnPr>
+                                <wps:spPr>
+                                  <a:xfrm flipH="1">
+                                    <a:off x="666917" y="1352327"/>
+                                    <a:ext cx="2549" cy="406121"/>
+                                  </a:xfrm>
+                                  <a:prstGeom prst="straightConnector1">
+                                    <a:avLst/>
+                                  </a:prstGeom>
+                                  <a:ln>
+                                    <a:tailEnd type="triangle"/>
+                                  </a:ln>
+                                </wps:spPr>
+                                <wps:style>
+                                  <a:lnRef idx="1">
+                                    <a:schemeClr val="dk1"/>
+                                  </a:lnRef>
+                                  <a:fillRef idx="0">
+                                    <a:schemeClr val="dk1"/>
+                                  </a:fillRef>
+                                  <a:effectRef idx="0">
+                                    <a:schemeClr val="dk1"/>
+                                  </a:effectRef>
+                                  <a:fontRef idx="minor">
+                                    <a:schemeClr val="tx1"/>
+                                  </a:fontRef>
+                                </wps:style>
+                                <wps:bodyPr/>
+                              </wps:wsp>
+                              <wps:wsp>
+                                <wps:cNvPr id="211" name="Rectangle 211"/>
+                                <wps:cNvSpPr/>
+                                <wps:spPr>
+                                  <a:xfrm>
+                                    <a:off x="58751" y="4829273"/>
+                                    <a:ext cx="1250950" cy="503086"/>
+                                  </a:xfrm>
+                                  <a:prstGeom prst="rect">
+                                    <a:avLst/>
+                                  </a:prstGeom>
+                                </wps:spPr>
+                                <wps:style>
+                                  <a:lnRef idx="1">
+                                    <a:schemeClr val="accent4"/>
+                                  </a:lnRef>
+                                  <a:fillRef idx="2">
+                                    <a:schemeClr val="accent4"/>
+                                  </a:fillRef>
+                                  <a:effectRef idx="1">
+                                    <a:schemeClr val="accent4"/>
+                                  </a:effectRef>
+                                  <a:fontRef idx="minor">
+                                    <a:schemeClr val="dk1"/>
+                                  </a:fontRef>
+                                </wps:style>
+                                <wps:txbx>
+                                  <w:txbxContent>
+                                    <w:p>
+                                      <w:pPr>
+                                        <w:jc w:val="center"/>
+                                      </w:pPr>
+                                      <w:r>
+                                        <w:t>Validate User’s Inp</w:t>
+                                      </w:r>
+                                      <w:r>
+                                        <w:t>u</w:t>
+                                      </w:r>
+                                      <w:r>
+                                        <w:t>t</w:t>
+                                      </w:r>
+                                    </w:p>
+                                  </w:txbxContent>
+                                </wps:txbx>
+                                <wps:bodyPr rot="0" spcFirstLastPara="0" vertOverflow="overflow" horzOverflow="overflow" vert="horz" wrap="square" lIns="91440" tIns="45720" rIns="91440" bIns="45720" numCol="1" spcCol="0" rtlCol="0" fromWordArt="0" anchor="ctr" anchorCtr="0" forceAA="0" compatLnSpc="1">
+                                  <a:prstTxWarp prst="textNoShape">
+                                    <a:avLst/>
+                                  </a:prstTxWarp>
+                                  <a:noAutofit/>
+                                </wps:bodyPr>
+                              </wps:wsp>
+                              <wps:wsp>
+                                <wps:cNvPr id="212" name="Straight Arrow Connector 212"/>
+                                <wps:cNvCnPr>
+                                  <a:stCxn id="209" idx="4"/>
+                                  <a:endCxn id="216" idx="0"/>
+                                </wps:cNvCnPr>
+                                <wps:spPr>
+                                  <a:xfrm>
+                                    <a:off x="666917" y="2241027"/>
+                                    <a:ext cx="9130" cy="527452"/>
+                                  </a:xfrm>
+                                  <a:prstGeom prst="straightConnector1">
+                                    <a:avLst/>
+                                  </a:prstGeom>
+                                  <a:ln>
+                                    <a:tailEnd type="triangle"/>
+                                  </a:ln>
+                                </wps:spPr>
+                                <wps:style>
+                                  <a:lnRef idx="1">
+                                    <a:schemeClr val="dk1"/>
+                                  </a:lnRef>
+                                  <a:fillRef idx="0">
+                                    <a:schemeClr val="dk1"/>
+                                  </a:fillRef>
+                                  <a:effectRef idx="0">
+                                    <a:schemeClr val="dk1"/>
+                                  </a:effectRef>
+                                  <a:fontRef idx="minor">
+                                    <a:schemeClr val="tx1"/>
+                                  </a:fontRef>
+                                </wps:style>
+                                <wps:bodyPr/>
+                              </wps:wsp>
+                              <wps:wsp>
+                                <wps:cNvPr id="214" name="Oval 214"/>
+                                <wps:cNvSpPr/>
+                                <wps:spPr>
+                                  <a:xfrm>
+                                    <a:off x="287118" y="7593678"/>
+                                    <a:ext cx="812800" cy="368300"/>
+                                  </a:xfrm>
+                                  <a:prstGeom prst="ellipse">
+                                    <a:avLst/>
+                                  </a:prstGeom>
+                                </wps:spPr>
+                                <wps:style>
+                                  <a:lnRef idx="1">
+                                    <a:schemeClr val="accent2"/>
+                                  </a:lnRef>
+                                  <a:fillRef idx="2">
+                                    <a:schemeClr val="accent2"/>
+                                  </a:fillRef>
+                                  <a:effectRef idx="1">
+                                    <a:schemeClr val="accent2"/>
+                                  </a:effectRef>
+                                  <a:fontRef idx="minor">
+                                    <a:schemeClr val="dk1"/>
+                                  </a:fontRef>
+                                </wps:style>
+                                <wps:txbx>
+                                  <w:txbxContent>
+                                    <w:p>
+                                      <w:pPr>
+                                        <w:jc w:val="center"/>
+                                      </w:pPr>
+                                      <w:r>
+                                        <w:t>End</w:t>
+                                      </w:r>
+                                    </w:p>
+                                  </w:txbxContent>
+                                </wps:txbx>
+                                <wps:bodyPr rot="0" spcFirstLastPara="0" vertOverflow="overflow" horzOverflow="overflow" vert="horz" wrap="square" lIns="91440" tIns="45720" rIns="91440" bIns="45720" numCol="1" spcCol="0" rtlCol="0" fromWordArt="0" anchor="ctr" anchorCtr="0" forceAA="0" compatLnSpc="1">
+                                  <a:prstTxWarp prst="textNoShape">
+                                    <a:avLst/>
+                                  </a:prstTxWarp>
+                                  <a:noAutofit/>
+                                </wps:bodyPr>
+                              </wps:wsp>
+                            </wpg:grpSp>
                             <wps:wsp>
-                              <wps:cNvPr id="206" name="Oval 206"/>
+                              <wps:cNvPr id="216" name="Rectangle 216"/>
                               <wps:cNvSpPr/>
                               <wps:spPr>
                                 <a:xfrm>
-                                  <a:off x="260350" y="0"/>
-                                  <a:ext cx="812800" cy="368300"/>
-                                </a:xfrm>
-                                <a:prstGeom prst="ellipse">
-                                  <a:avLst/>
-                                </a:prstGeom>
-                              </wps:spPr>
-                              <wps:style>
-                                <a:lnRef idx="1">
-                                  <a:schemeClr val="accent2"/>
-                                </a:lnRef>
-                                <a:fillRef idx="2">
-                                  <a:schemeClr val="accent2"/>
-                                </a:fillRef>
-                                <a:effectRef idx="1">
-                                  <a:schemeClr val="accent2"/>
-                                </a:effectRef>
-                                <a:fontRef idx="minor">
-                                  <a:schemeClr val="dk1"/>
-                                </a:fontRef>
-                              </wps:style>
-                              <wps:txbx>
-                                <w:txbxContent>
-                                  <w:p>
-                                    <w:pPr>
-                                      <w:jc w:val="center"/>
-                                    </w:pPr>
-                                    <w:r>
-                                      <w:t>Start</w:t>
-                                    </w:r>
-                                  </w:p>
-                                </w:txbxContent>
-                              </wps:txbx>
-                              <wps:bodyPr rot="0" spcFirstLastPara="0" vertOverflow="overflow" horzOverflow="overflow" vert="horz" wrap="square" lIns="91440" tIns="45720" rIns="91440" bIns="45720" numCol="1" spcCol="0" rtlCol="0" fromWordArt="0" anchor="ctr" anchorCtr="0" forceAA="0" compatLnSpc="1">
-                                <a:prstTxWarp prst="textNoShape">
-                                  <a:avLst/>
-                                </a:prstTxWarp>
-                                <a:noAutofit/>
-                              </wps:bodyPr>
-                            </wps:wsp>
-                            <wps:wsp>
-                              <wps:cNvPr id="207" name="Parallelogram 207"/>
-                              <wps:cNvSpPr/>
-                              <wps:spPr>
-                                <a:xfrm>
-                                  <a:off x="-185391" y="850736"/>
-                                  <a:ext cx="1710168" cy="501650"/>
-                                </a:xfrm>
-                                <a:prstGeom prst="parallelogram">
-                                  <a:avLst/>
-                                </a:prstGeom>
-                              </wps:spPr>
-                              <wps:style>
-                                <a:lnRef idx="1">
-                                  <a:schemeClr val="accent1"/>
-                                </a:lnRef>
-                                <a:fillRef idx="2">
-                                  <a:schemeClr val="accent1"/>
-                                </a:fillRef>
-                                <a:effectRef idx="1">
-                                  <a:schemeClr val="accent1"/>
-                                </a:effectRef>
-                                <a:fontRef idx="minor">
-                                  <a:schemeClr val="dk1"/>
-                                </a:fontRef>
-                              </wps:style>
-                              <wps:txbx>
-                                <w:txbxContent>
-                                  <w:p>
-                                    <w:pPr>
-                                      <w:jc w:val="center"/>
-                                    </w:pPr>
-                                    <w:r>
-                                      <w:t xml:space="preserve">Output </w:t>
-                                    </w:r>
-                                    <w:r>
-                                      <w:t>Add</w:t>
-                                    </w:r>
-                                    <w:r>
-                                      <w:t xml:space="preserve"> Display</w:t>
-                                    </w:r>
-                                  </w:p>
-                                </w:txbxContent>
-                              </wps:txbx>
-                              <wps:bodyPr rot="0" spcFirstLastPara="0" vertOverflow="overflow" horzOverflow="overflow" vert="horz" wrap="square" lIns="91440" tIns="45720" rIns="91440" bIns="45720" numCol="1" spcCol="0" rtlCol="0" fromWordArt="0" anchor="ctr" anchorCtr="0" forceAA="0" compatLnSpc="1">
-                                <a:prstTxWarp prst="textNoShape">
-                                  <a:avLst/>
-                                </a:prstTxWarp>
-                                <a:noAutofit/>
-                              </wps:bodyPr>
-                            </wps:wsp>
-                            <wps:wsp>
-                              <wps:cNvPr id="208" name="Straight Arrow Connector 208"/>
-                              <wps:cNvCnPr/>
-                              <wps:spPr>
-                                <a:xfrm>
-                                  <a:off x="666750" y="361950"/>
-                                  <a:ext cx="6350" cy="469900"/>
-                                </a:xfrm>
-                                <a:prstGeom prst="straightConnector1">
-                                  <a:avLst/>
-                                </a:prstGeom>
-                                <a:ln>
-                                  <a:tailEnd type="triangle"/>
-                                </a:ln>
-                              </wps:spPr>
-                              <wps:style>
-                                <a:lnRef idx="1">
-                                  <a:schemeClr val="dk1"/>
-                                </a:lnRef>
-                                <a:fillRef idx="0">
-                                  <a:schemeClr val="dk1"/>
-                                </a:fillRef>
-                                <a:effectRef idx="0">
-                                  <a:schemeClr val="dk1"/>
-                                </a:effectRef>
-                                <a:fontRef idx="minor">
-                                  <a:schemeClr val="tx1"/>
-                                </a:fontRef>
-                              </wps:style>
-                              <wps:bodyPr/>
-                            </wps:wsp>
-                            <wps:wsp>
-                              <wps:cNvPr id="209" name="Parallelogram 209"/>
-                              <wps:cNvSpPr/>
-                              <wps:spPr>
-                                <a:xfrm>
-                                  <a:off x="-176420" y="1758525"/>
-                                  <a:ext cx="1687129" cy="482600"/>
-                                </a:xfrm>
-                                <a:prstGeom prst="parallelogram">
-                                  <a:avLst/>
-                                </a:prstGeom>
-                              </wps:spPr>
-                              <wps:style>
-                                <a:lnRef idx="1">
-                                  <a:schemeClr val="accent1"/>
-                                </a:lnRef>
-                                <a:fillRef idx="2">
-                                  <a:schemeClr val="accent1"/>
-                                </a:fillRef>
-                                <a:effectRef idx="1">
-                                  <a:schemeClr val="accent1"/>
-                                </a:effectRef>
-                                <a:fontRef idx="minor">
-                                  <a:schemeClr val="dk1"/>
-                                </a:fontRef>
-                              </wps:style>
-                              <wps:txbx>
-                                <w:txbxContent>
-                                  <w:p>
-                                    <w:pPr>
-                                      <w:jc w:val="center"/>
-                                    </w:pPr>
-                                    <w:r>
-                                      <w:t xml:space="preserve">Input </w:t>
-                                    </w:r>
-                                    <w:r>
-                                      <w:t>User’s Choice</w:t>
-                                    </w:r>
-                                  </w:p>
-                                </w:txbxContent>
-                              </wps:txbx>
-                              <wps:bodyPr rot="0" spcFirstLastPara="0" vertOverflow="overflow" horzOverflow="overflow" vert="horz" wrap="square" lIns="91440" tIns="45720" rIns="91440" bIns="45720" numCol="1" spcCol="0" rtlCol="0" fromWordArt="0" anchor="ctr" anchorCtr="0" forceAA="0" compatLnSpc="1">
-                                <a:prstTxWarp prst="textNoShape">
-                                  <a:avLst/>
-                                </a:prstTxWarp>
-                                <a:noAutofit/>
-                              </wps:bodyPr>
-                            </wps:wsp>
-                            <wps:wsp>
-                              <wps:cNvPr id="210" name="Straight Arrow Connector 210"/>
-                              <wps:cNvCnPr/>
-                              <wps:spPr>
-                                <a:xfrm>
-                                  <a:off x="666750" y="1339850"/>
-                                  <a:ext cx="0" cy="400050"/>
-                                </a:xfrm>
-                                <a:prstGeom prst="straightConnector1">
-                                  <a:avLst/>
-                                </a:prstGeom>
-                                <a:ln>
-                                  <a:tailEnd type="triangle"/>
-                                </a:ln>
-                              </wps:spPr>
-                              <wps:style>
-                                <a:lnRef idx="1">
-                                  <a:schemeClr val="dk1"/>
-                                </a:lnRef>
-                                <a:fillRef idx="0">
-                                  <a:schemeClr val="dk1"/>
-                                </a:fillRef>
-                                <a:effectRef idx="0">
-                                  <a:schemeClr val="dk1"/>
-                                </a:effectRef>
-                                <a:fontRef idx="minor">
-                                  <a:schemeClr val="tx1"/>
-                                </a:fontRef>
-                              </wps:style>
-                              <wps:bodyPr/>
-                            </wps:wsp>
-                            <wps:wsp>
-                              <wps:cNvPr id="211" name="Rectangle 211"/>
-                              <wps:cNvSpPr/>
-                              <wps:spPr>
-                                <a:xfrm>
-                                  <a:off x="58751" y="4810223"/>
-                                  <a:ext cx="1250950" cy="503086"/>
+                                  <a:off x="50800" y="2768600"/>
+                                  <a:ext cx="1250950" cy="628650"/>
                                 </a:xfrm>
                                 <a:prstGeom prst="rect">
                                   <a:avLst/>
@@ -2169,89 +2319,7 @@
                                       <w:jc w:val="center"/>
                                     </w:pPr>
                                     <w:r>
-                                      <w:t>Validate User’s Inp</w:t>
-                                    </w:r>
-                                    <w:r>
-                                      <w:t>u</w:t>
-                                    </w:r>
-                                    <w:r>
-                                      <w:t>t</w:t>
-                                    </w:r>
-                                  </w:p>
-                                </w:txbxContent>
-                              </wps:txbx>
-                              <wps:bodyPr rot="0" spcFirstLastPara="0" vertOverflow="overflow" horzOverflow="overflow" vert="horz" wrap="square" lIns="91440" tIns="45720" rIns="91440" bIns="45720" numCol="1" spcCol="0" rtlCol="0" fromWordArt="0" anchor="ctr" anchorCtr="0" forceAA="0" compatLnSpc="1">
-                                <a:prstTxWarp prst="textNoShape">
-                                  <a:avLst/>
-                                </a:prstTxWarp>
-                                <a:noAutofit/>
-                              </wps:bodyPr>
-                            </wps:wsp>
-                            <wps:wsp>
-                              <wps:cNvPr id="212" name="Straight Arrow Connector 212"/>
-                              <wps:cNvCnPr/>
-                              <wps:spPr>
-                                <a:xfrm>
-                                  <a:off x="666750" y="2247900"/>
-                                  <a:ext cx="6350" cy="501650"/>
-                                </a:xfrm>
-                                <a:prstGeom prst="straightConnector1">
-                                  <a:avLst/>
-                                </a:prstGeom>
-                                <a:ln>
-                                  <a:tailEnd type="triangle"/>
-                                </a:ln>
-                              </wps:spPr>
-                              <wps:style>
-                                <a:lnRef idx="1">
-                                  <a:schemeClr val="dk1"/>
-                                </a:lnRef>
-                                <a:fillRef idx="0">
-                                  <a:schemeClr val="dk1"/>
-                                </a:fillRef>
-                                <a:effectRef idx="0">
-                                  <a:schemeClr val="dk1"/>
-                                </a:effectRef>
-                                <a:fontRef idx="minor">
-                                  <a:schemeClr val="tx1"/>
-                                </a:fontRef>
-                              </wps:style>
-                              <wps:bodyPr/>
-                            </wps:wsp>
-                            <wps:wsp>
-                              <wps:cNvPr id="214" name="Oval 214"/>
-                              <wps:cNvSpPr/>
-                              <wps:spPr>
-                                <a:xfrm>
-                                  <a:off x="287118" y="6803103"/>
-                                  <a:ext cx="812800" cy="368300"/>
-                                </a:xfrm>
-                                <a:prstGeom prst="ellipse">
-                                  <a:avLst/>
-                                </a:prstGeom>
-                              </wps:spPr>
-                              <wps:style>
-                                <a:lnRef idx="1">
-                                  <a:schemeClr val="accent2"/>
-                                </a:lnRef>
-                                <a:fillRef idx="2">
-                                  <a:schemeClr val="accent2"/>
-                                </a:fillRef>
-                                <a:effectRef idx="1">
-                                  <a:schemeClr val="accent2"/>
-                                </a:effectRef>
-                                <a:fontRef idx="minor">
-                                  <a:schemeClr val="dk1"/>
-                                </a:fontRef>
-                              </wps:style>
-                              <wps:txbx>
-                                <w:txbxContent>
-                                  <w:p>
-                                    <w:pPr>
-                                      <w:jc w:val="center"/>
-                                    </w:pPr>
-                                    <w:r>
-                                      <w:t>End</w:t>
+                                      <w:t>Validate User’s Input</w:t>
                                     </w:r>
                                   </w:p>
                                 </w:txbxContent>
@@ -2265,26 +2333,26 @@
                             </wps:wsp>
                           </wpg:grpSp>
                           <wps:wsp>
-                            <wps:cNvPr id="216" name="Rectangle 216"/>
+                            <wps:cNvPr id="218" name="Diamond 218"/>
                             <wps:cNvSpPr/>
                             <wps:spPr>
                               <a:xfrm>
-                                <a:off x="50800" y="2768600"/>
-                                <a:ext cx="1250950" cy="628650"/>
+                                <a:off x="0" y="2755900"/>
+                                <a:ext cx="1416050" cy="647700"/>
                               </a:xfrm>
-                              <a:prstGeom prst="rect">
+                              <a:prstGeom prst="diamond">
                                 <a:avLst/>
                               </a:prstGeom>
                             </wps:spPr>
                             <wps:style>
                               <a:lnRef idx="1">
-                                <a:schemeClr val="accent4"/>
+                                <a:schemeClr val="accent6"/>
                               </a:lnRef>
                               <a:fillRef idx="2">
-                                <a:schemeClr val="accent4"/>
+                                <a:schemeClr val="accent6"/>
                               </a:fillRef>
                               <a:effectRef idx="1">
-                                <a:schemeClr val="accent4"/>
+                                <a:schemeClr val="accent6"/>
                               </a:effectRef>
                               <a:fontRef idx="minor">
                                 <a:schemeClr val="dk1"/>
@@ -2297,7 +2365,7 @@
                                     <w:jc w:val="center"/>
                                   </w:pPr>
                                   <w:r>
-                                    <w:t>Validate User’s Input</w:t>
+                                    <w:t>Is Valid?</w:t>
                                   </w:r>
                                 </w:p>
                               </w:txbxContent>
@@ -2309,13 +2377,406 @@
                               <a:noAutofit/>
                             </wps:bodyPr>
                           </wps:wsp>
+                          <wps:wsp>
+                            <wps:cNvPr id="219" name="Straight Arrow Connector 219"/>
+                            <wps:cNvCnPr>
+                              <a:stCxn id="216" idx="1"/>
+                              <a:endCxn id="218" idx="3"/>
+                            </wps:cNvCnPr>
+                            <wps:spPr>
+                              <a:xfrm flipH="1" flipV="1">
+                                <a:off x="1415923" y="3079616"/>
+                                <a:ext cx="514305" cy="3175"/>
+                              </a:xfrm>
+                              <a:prstGeom prst="straightConnector1">
+                                <a:avLst/>
+                              </a:prstGeom>
+                              <a:ln>
+                                <a:tailEnd type="triangle"/>
+                              </a:ln>
+                            </wps:spPr>
+                            <wps:style>
+                              <a:lnRef idx="1">
+                                <a:schemeClr val="dk1"/>
+                              </a:lnRef>
+                              <a:fillRef idx="0">
+                                <a:schemeClr val="dk1"/>
+                              </a:fillRef>
+                              <a:effectRef idx="0">
+                                <a:schemeClr val="dk1"/>
+                              </a:effectRef>
+                              <a:fontRef idx="minor">
+                                <a:schemeClr val="tx1"/>
+                              </a:fontRef>
+                            </wps:style>
+                            <wps:bodyPr/>
+                          </wps:wsp>
+                          <wps:wsp>
+                            <wps:cNvPr id="220" name="Elbow Connector 220"/>
+                            <wps:cNvCnPr>
+                              <a:stCxn id="218" idx="0"/>
+                              <a:endCxn id="209" idx="5"/>
+                            </wps:cNvCnPr>
+                            <wps:spPr>
+                              <a:xfrm rot="5400000" flipH="1" flipV="1">
+                                <a:off x="857635" y="1850065"/>
+                                <a:ext cx="756042" cy="1055388"/>
+                              </a:xfrm>
+                              <a:prstGeom prst="bentConnector2">
+                                <a:avLst/>
+                              </a:prstGeom>
+                              <a:ln>
+                                <a:tailEnd type="triangle"/>
+                              </a:ln>
+                            </wps:spPr>
+                            <wps:style>
+                              <a:lnRef idx="1">
+                                <a:schemeClr val="dk1"/>
+                              </a:lnRef>
+                              <a:fillRef idx="0">
+                                <a:schemeClr val="dk1"/>
+                              </a:fillRef>
+                              <a:effectRef idx="0">
+                                <a:schemeClr val="dk1"/>
+                              </a:effectRef>
+                              <a:fontRef idx="minor">
+                                <a:schemeClr val="tx1"/>
+                              </a:fontRef>
+                            </wps:style>
+                            <wps:bodyPr/>
+                          </wps:wsp>
+                          <wps:wsp>
+                            <wps:cNvPr id="222" name="Text Box 2"/>
+                            <wps:cNvSpPr txBox="1">
+                              <a:spLocks noChangeArrowheads="1"/>
+                            </wps:cNvSpPr>
+                            <wps:spPr bwMode="auto">
+                              <a:xfrm>
+                                <a:off x="676248" y="3473232"/>
+                                <a:ext cx="400050" cy="260350"/>
+                              </a:xfrm>
+                              <a:prstGeom prst="rect">
+                                <a:avLst/>
+                              </a:prstGeom>
+                              <a:noFill/>
+                              <a:ln w="9525">
+                                <a:noFill/>
+                                <a:miter lim="800000"/>
+                                <a:headEnd/>
+                                <a:tailEnd/>
+                              </a:ln>
+                            </wps:spPr>
+                            <wps:txbx>
+                              <w:txbxContent>
+                                <w:p>
+                                  <w:r>
+                                    <w:t>Yes</w:t>
+                                  </w:r>
+                                </w:p>
+                              </w:txbxContent>
+                            </wps:txbx>
+                            <wps:bodyPr rot="0" vert="horz" wrap="square" lIns="91440" tIns="45720" rIns="91440" bIns="45720" anchor="t" anchorCtr="0">
+                              <a:noAutofit/>
+                            </wps:bodyPr>
+                          </wps:wsp>
+                          <wps:wsp>
+                            <wps:cNvPr id="223" name="Text Box 2"/>
+                            <wps:cNvSpPr txBox="1">
+                              <a:spLocks noChangeArrowheads="1"/>
+                            </wps:cNvSpPr>
+                            <wps:spPr bwMode="auto">
+                              <a:xfrm>
+                                <a:off x="666750" y="2279650"/>
+                                <a:ext cx="400050" cy="260350"/>
+                              </a:xfrm>
+                              <a:prstGeom prst="rect">
+                                <a:avLst/>
+                              </a:prstGeom>
+                              <a:noFill/>
+                              <a:ln w="9525">
+                                <a:noFill/>
+                                <a:miter lim="800000"/>
+                                <a:headEnd/>
+                                <a:tailEnd/>
+                              </a:ln>
+                            </wps:spPr>
+                            <wps:txbx>
+                              <w:txbxContent>
+                                <w:p>
+                                  <w:r>
+                                    <w:t>No</w:t>
+                                  </w:r>
+                                </w:p>
+                              </w:txbxContent>
+                            </wps:txbx>
+                            <wps:bodyPr rot="0" vert="horz" wrap="square" lIns="91440" tIns="45720" rIns="91440" bIns="45720" anchor="t" anchorCtr="0">
+                              <a:noAutofit/>
+                            </wps:bodyPr>
+                          </wps:wsp>
                         </wpg:grpSp>
                         <wps:wsp>
-                          <wps:cNvPr id="218" name="Diamond 218"/>
+                          <wps:cNvPr id="224" name="Parallelogram 224"/>
                           <wps:cNvSpPr/>
                           <wps:spPr>
                             <a:xfrm>
-                              <a:off x="0" y="2755900"/>
+                              <a:off x="1881963" y="3806456"/>
+                              <a:ext cx="1377950" cy="609600"/>
+                            </a:xfrm>
+                            <a:prstGeom prst="parallelogram">
+                              <a:avLst/>
+                            </a:prstGeom>
+                          </wps:spPr>
+                          <wps:style>
+                            <a:lnRef idx="1">
+                              <a:schemeClr val="accent1"/>
+                            </a:lnRef>
+                            <a:fillRef idx="2">
+                              <a:schemeClr val="accent1"/>
+                            </a:fillRef>
+                            <a:effectRef idx="1">
+                              <a:schemeClr val="accent1"/>
+                            </a:effectRef>
+                            <a:fontRef idx="minor">
+                              <a:schemeClr val="dk1"/>
+                            </a:fontRef>
+                          </wps:style>
+                          <wps:txbx>
+                            <w:txbxContent>
+                              <w:p>
+                                <w:pPr>
+                                  <w:jc w:val="center"/>
+                                </w:pPr>
+                                <w:r>
+                                  <w:t>Input the File Name</w:t>
+                                </w:r>
+                              </w:p>
+                            </w:txbxContent>
+                          </wps:txbx>
+                          <wps:bodyPr rot="0" spcFirstLastPara="0" vertOverflow="overflow" horzOverflow="overflow" vert="horz" wrap="square" lIns="91440" tIns="45720" rIns="91440" bIns="45720" numCol="1" spcCol="0" rtlCol="0" fromWordArt="0" anchor="ctr" anchorCtr="0" forceAA="0" compatLnSpc="1">
+                            <a:prstTxWarp prst="textNoShape">
+                              <a:avLst/>
+                            </a:prstTxWarp>
+                            <a:noAutofit/>
+                          </wps:bodyPr>
+                        </wps:wsp>
+                        <wps:wsp>
+                          <wps:cNvPr id="250" name="Diamond 250"/>
+                          <wps:cNvSpPr/>
+                          <wps:spPr>
+                            <a:xfrm>
+                              <a:off x="10633" y="3817089"/>
+                              <a:ext cx="1416050" cy="571500"/>
+                            </a:xfrm>
+                            <a:prstGeom prst="diamond">
+                              <a:avLst/>
+                            </a:prstGeom>
+                          </wps:spPr>
+                          <wps:style>
+                            <a:lnRef idx="1">
+                              <a:schemeClr val="accent6"/>
+                            </a:lnRef>
+                            <a:fillRef idx="2">
+                              <a:schemeClr val="accent6"/>
+                            </a:fillRef>
+                            <a:effectRef idx="1">
+                              <a:schemeClr val="accent6"/>
+                            </a:effectRef>
+                            <a:fontRef idx="minor">
+                              <a:schemeClr val="dk1"/>
+                            </a:fontRef>
+                          </wps:style>
+                          <wps:txbx>
+                            <w:txbxContent>
+                              <w:p>
+                                <w:pPr>
+                                  <w:jc w:val="center"/>
+                                </w:pPr>
+                                <w:r>
+                                  <w:t>Exit?</w:t>
+                                </w:r>
+                              </w:p>
+                            </w:txbxContent>
+                          </wps:txbx>
+                          <wps:bodyPr rot="0" spcFirstLastPara="0" vertOverflow="overflow" horzOverflow="overflow" vert="horz" wrap="square" lIns="91440" tIns="45720" rIns="91440" bIns="45720" numCol="1" spcCol="0" rtlCol="0" fromWordArt="0" anchor="ctr" anchorCtr="0" forceAA="0" compatLnSpc="1">
+                            <a:prstTxWarp prst="textNoShape">
+                              <a:avLst/>
+                            </a:prstTxWarp>
+                            <a:noAutofit/>
+                          </wps:bodyPr>
+                        </wps:wsp>
+                        <wps:wsp>
+                          <wps:cNvPr id="251" name="Elbow Connector 251"/>
+                          <wps:cNvCnPr>
+                            <a:stCxn id="250" idx="2"/>
+                            <a:endCxn id="214" idx="2"/>
+                          </wps:cNvCnPr>
+                          <wps:spPr>
+                            <a:xfrm rot="16200000" flipH="1">
+                              <a:off x="-251986" y="5358977"/>
+                              <a:ext cx="3389091" cy="1447930"/>
+                            </a:xfrm>
+                            <a:prstGeom prst="bentConnector2">
+                              <a:avLst/>
+                            </a:prstGeom>
+                            <a:ln>
+                              <a:tailEnd type="triangle"/>
+                            </a:ln>
+                          </wps:spPr>
+                          <wps:style>
+                            <a:lnRef idx="1">
+                              <a:schemeClr val="dk1"/>
+                            </a:lnRef>
+                            <a:fillRef idx="0">
+                              <a:schemeClr val="dk1"/>
+                            </a:fillRef>
+                            <a:effectRef idx="0">
+                              <a:schemeClr val="dk1"/>
+                            </a:effectRef>
+                            <a:fontRef idx="minor">
+                              <a:schemeClr val="tx1"/>
+                            </a:fontRef>
+                          </wps:style>
+                          <wps:bodyPr/>
+                        </wps:wsp>
+                        <wps:wsp>
+                          <wps:cNvPr id="252" name="Text Box 2"/>
+                          <wps:cNvSpPr txBox="1">
+                            <a:spLocks noChangeArrowheads="1"/>
+                          </wps:cNvSpPr>
+                          <wps:spPr bwMode="auto">
+                            <a:xfrm>
+                              <a:off x="680484" y="4880344"/>
+                              <a:ext cx="400050" cy="260350"/>
+                            </a:xfrm>
+                            <a:prstGeom prst="rect">
+                              <a:avLst/>
+                            </a:prstGeom>
+                            <a:noFill/>
+                            <a:ln w="9525">
+                              <a:noFill/>
+                              <a:miter lim="800000"/>
+                              <a:headEnd/>
+                              <a:tailEnd/>
+                            </a:ln>
+                          </wps:spPr>
+                          <wps:txbx>
+                            <w:txbxContent>
+                              <w:p>
+                                <w:r>
+                                  <w:t>Yes</w:t>
+                                </w:r>
+                              </w:p>
+                            </w:txbxContent>
+                          </wps:txbx>
+                          <wps:bodyPr rot="0" vert="horz" wrap="square" lIns="91440" tIns="45720" rIns="91440" bIns="45720" anchor="t" anchorCtr="0">
+                            <a:noAutofit/>
+                          </wps:bodyPr>
+                        </wps:wsp>
+                        <wps:wsp>
+                          <wps:cNvPr id="253" name="Text Box 2"/>
+                          <wps:cNvSpPr txBox="1">
+                            <a:spLocks noChangeArrowheads="1"/>
+                          </wps:cNvSpPr>
+                          <wps:spPr bwMode="auto">
+                            <a:xfrm>
+                              <a:off x="1467293" y="3870251"/>
+                              <a:ext cx="400050" cy="260350"/>
+                            </a:xfrm>
+                            <a:prstGeom prst="rect">
+                              <a:avLst/>
+                            </a:prstGeom>
+                            <a:noFill/>
+                            <a:ln w="9525">
+                              <a:noFill/>
+                              <a:miter lim="800000"/>
+                              <a:headEnd/>
+                              <a:tailEnd/>
+                            </a:ln>
+                          </wps:spPr>
+                          <wps:txbx>
+                            <w:txbxContent>
+                              <w:p>
+                                <w:r>
+                                  <w:t>No</w:t>
+                                </w:r>
+                              </w:p>
+                            </w:txbxContent>
+                          </wps:txbx>
+                          <wps:bodyPr rot="0" vert="horz" wrap="square" lIns="91440" tIns="45720" rIns="91440" bIns="45720" anchor="t" anchorCtr="0">
+                            <a:noAutofit/>
+                          </wps:bodyPr>
+                        </wps:wsp>
+                        <wps:wsp>
+                          <wps:cNvPr id="254" name="Straight Arrow Connector 254"/>
+                          <wps:cNvCnPr>
+                            <a:stCxn id="250" idx="3"/>
+                            <a:endCxn id="224" idx="5"/>
+                          </wps:cNvCnPr>
+                          <wps:spPr>
+                            <a:xfrm>
+                              <a:off x="1426555" y="4102660"/>
+                              <a:ext cx="531437" cy="8417"/>
+                            </a:xfrm>
+                            <a:prstGeom prst="straightConnector1">
+                              <a:avLst/>
+                            </a:prstGeom>
+                            <a:ln>
+                              <a:tailEnd type="triangle"/>
+                            </a:ln>
+                          </wps:spPr>
+                          <wps:style>
+                            <a:lnRef idx="1">
+                              <a:schemeClr val="dk1"/>
+                            </a:lnRef>
+                            <a:fillRef idx="0">
+                              <a:schemeClr val="dk1"/>
+                            </a:fillRef>
+                            <a:effectRef idx="0">
+                              <a:schemeClr val="dk1"/>
+                            </a:effectRef>
+                            <a:fontRef idx="minor">
+                              <a:schemeClr val="tx1"/>
+                            </a:fontRef>
+                          </wps:style>
+                          <wps:bodyPr/>
+                        </wps:wsp>
+                        <wps:wsp>
+                          <wps:cNvPr id="255" name="Straight Arrow Connector 255"/>
+                          <wps:cNvCnPr/>
+                          <wps:spPr>
+                            <a:xfrm>
+                              <a:off x="712382" y="3413051"/>
+                              <a:ext cx="5080" cy="413385"/>
+                            </a:xfrm>
+                            <a:prstGeom prst="straightConnector1">
+                              <a:avLst/>
+                            </a:prstGeom>
+                            <a:ln>
+                              <a:tailEnd type="triangle"/>
+                            </a:ln>
+                          </wps:spPr>
+                          <wps:style>
+                            <a:lnRef idx="1">
+                              <a:schemeClr val="dk1"/>
+                            </a:lnRef>
+                            <a:fillRef idx="0">
+                              <a:schemeClr val="dk1"/>
+                            </a:fillRef>
+                            <a:effectRef idx="0">
+                              <a:schemeClr val="dk1"/>
+                            </a:effectRef>
+                            <a:fontRef idx="minor">
+                              <a:schemeClr val="tx1"/>
+                            </a:fontRef>
+                          </wps:style>
+                          <wps:bodyPr/>
+                        </wps:wsp>
+                        <wps:wsp>
+                          <wps:cNvPr id="257" name="Diamond 257"/>
+                          <wps:cNvSpPr/>
+                          <wps:spPr>
+                            <a:xfrm>
+                              <a:off x="3710763" y="4762279"/>
                               <a:ext cx="1416050" cy="647700"/>
                             </a:xfrm>
                             <a:prstGeom prst="diamond">
@@ -2356,79 +2817,13 @@
                           </wps:bodyPr>
                         </wps:wsp>
                         <wps:wsp>
-                          <wps:cNvPr id="219" name="Straight Arrow Connector 219"/>
-                          <wps:cNvCnPr/>
-                          <wps:spPr>
-                            <a:xfrm flipH="1">
-                              <a:off x="1416050" y="3079750"/>
-                              <a:ext cx="488950" cy="0"/>
-                            </a:xfrm>
-                            <a:prstGeom prst="straightConnector1">
-                              <a:avLst/>
-                            </a:prstGeom>
-                            <a:ln>
-                              <a:tailEnd type="triangle"/>
-                            </a:ln>
-                          </wps:spPr>
-                          <wps:style>
-                            <a:lnRef idx="1">
-                              <a:schemeClr val="dk1"/>
-                            </a:lnRef>
-                            <a:fillRef idx="0">
-                              <a:schemeClr val="dk1"/>
-                            </a:fillRef>
-                            <a:effectRef idx="0">
-                              <a:schemeClr val="dk1"/>
-                            </a:effectRef>
-                            <a:fontRef idx="minor">
-                              <a:schemeClr val="tx1"/>
-                            </a:fontRef>
-                          </wps:style>
-                          <wps:bodyPr/>
-                        </wps:wsp>
-                        <wps:wsp>
-                          <wps:cNvPr id="220" name="Elbow Connector 220"/>
-                          <wps:cNvCnPr>
-                            <a:endCxn id="209" idx="5"/>
-                          </wps:cNvCnPr>
-                          <wps:spPr>
-                            <a:xfrm flipV="1">
-                              <a:off x="704821" y="1999729"/>
-                              <a:ext cx="1058610" cy="749689"/>
-                            </a:xfrm>
-                            <a:prstGeom prst="bentConnector3">
-                              <a:avLst>
-                                <a:gd name="adj1" fmla="val 162"/>
-                              </a:avLst>
-                            </a:prstGeom>
-                            <a:ln>
-                              <a:tailEnd type="triangle"/>
-                            </a:ln>
-                          </wps:spPr>
-                          <wps:style>
-                            <a:lnRef idx="1">
-                              <a:schemeClr val="dk1"/>
-                            </a:lnRef>
-                            <a:fillRef idx="0">
-                              <a:schemeClr val="dk1"/>
-                            </a:fillRef>
-                            <a:effectRef idx="0">
-                              <a:schemeClr val="dk1"/>
-                            </a:effectRef>
-                            <a:fontRef idx="minor">
-                              <a:schemeClr val="tx1"/>
-                            </a:fontRef>
-                          </wps:style>
-                          <wps:bodyPr/>
-                        </wps:wsp>
-                        <wps:wsp>
-                          <wps:cNvPr id="222" name="Text Box 2"/>
+                          <wps:cNvPr id="258" name="Text Box 2"/>
                           <wps:cNvSpPr txBox="1">
                             <a:spLocks noChangeArrowheads="1"/>
                           </wps:cNvSpPr>
                           <wps:spPr bwMode="auto">
                             <a:xfrm>
-                              <a:off x="676248" y="3473232"/>
+                              <a:off x="4369982" y="5528930"/>
                               <a:ext cx="400050" cy="260350"/>
                             </a:xfrm>
                             <a:prstGeom prst="rect">
@@ -2456,13 +2851,13 @@
                           </wps:bodyPr>
                         </wps:wsp>
                         <wps:wsp>
-                          <wps:cNvPr id="223" name="Text Box 2"/>
+                          <wps:cNvPr id="259" name="Text Box 2"/>
                           <wps:cNvSpPr txBox="1">
                             <a:spLocks noChangeArrowheads="1"/>
                           </wps:cNvSpPr>
                           <wps:spPr bwMode="auto">
                             <a:xfrm>
-                              <a:off x="666750" y="2279650"/>
+                              <a:off x="4369982" y="4327451"/>
                               <a:ext cx="400050" cy="260350"/>
                             </a:xfrm>
                             <a:prstGeom prst="rect">
@@ -2489,14 +2884,197 @@
                             <a:noAutofit/>
                           </wps:bodyPr>
                         </wps:wsp>
+                        <wps:wsp>
+                          <wps:cNvPr id="260" name="Straight Arrow Connector 260"/>
+                          <wps:cNvCnPr>
+                            <a:stCxn id="211" idx="3"/>
+                            <a:endCxn id="257" idx="1"/>
+                          </wps:cNvCnPr>
+                          <wps:spPr>
+                            <a:xfrm>
+                              <a:off x="3189301" y="5080816"/>
+                              <a:ext cx="521462" cy="5313"/>
+                            </a:xfrm>
+                            <a:prstGeom prst="straightConnector1">
+                              <a:avLst/>
+                            </a:prstGeom>
+                            <a:ln>
+                              <a:tailEnd type="triangle"/>
+                            </a:ln>
+                          </wps:spPr>
+                          <wps:style>
+                            <a:lnRef idx="1">
+                              <a:schemeClr val="dk1"/>
+                            </a:lnRef>
+                            <a:fillRef idx="0">
+                              <a:schemeClr val="dk1"/>
+                            </a:fillRef>
+                            <a:effectRef idx="0">
+                              <a:schemeClr val="dk1"/>
+                            </a:effectRef>
+                            <a:fontRef idx="minor">
+                              <a:schemeClr val="tx1"/>
+                            </a:fontRef>
+                          </wps:style>
+                          <wps:bodyPr/>
+                        </wps:wsp>
+                        <wps:wsp>
+                          <wps:cNvPr id="261" name="Elbow Connector 261"/>
+                          <wps:cNvCnPr>
+                            <a:stCxn id="257" idx="0"/>
+                            <a:endCxn id="224" idx="2"/>
+                          </wps:cNvCnPr>
+                          <wps:spPr>
+                            <a:xfrm rot="16200000" flipV="1">
+                              <a:off x="3475740" y="3819230"/>
+                              <a:ext cx="651023" cy="1235075"/>
+                            </a:xfrm>
+                            <a:prstGeom prst="bentConnector2">
+                              <a:avLst/>
+                            </a:prstGeom>
+                            <a:ln>
+                              <a:tailEnd type="triangle"/>
+                            </a:ln>
+                          </wps:spPr>
+                          <wps:style>
+                            <a:lnRef idx="1">
+                              <a:schemeClr val="dk1"/>
+                            </a:lnRef>
+                            <a:fillRef idx="0">
+                              <a:schemeClr val="dk1"/>
+                            </a:fillRef>
+                            <a:effectRef idx="0">
+                              <a:schemeClr val="dk1"/>
+                            </a:effectRef>
+                            <a:fontRef idx="minor">
+                              <a:schemeClr val="tx1"/>
+                            </a:fontRef>
+                          </wps:style>
+                          <wps:bodyPr/>
+                        </wps:wsp>
+                        <wps:wsp>
+                          <wps:cNvPr id="263" name="Rectangle 263"/>
+                          <wps:cNvSpPr/>
+                          <wps:spPr>
+                            <a:xfrm>
+                              <a:off x="1945758" y="5625066"/>
+                              <a:ext cx="1250950" cy="668216"/>
+                            </a:xfrm>
+                            <a:prstGeom prst="rect">
+                              <a:avLst/>
+                            </a:prstGeom>
+                          </wps:spPr>
+                          <wps:style>
+                            <a:lnRef idx="1">
+                              <a:schemeClr val="accent4"/>
+                            </a:lnRef>
+                            <a:fillRef idx="2">
+                              <a:schemeClr val="accent4"/>
+                            </a:fillRef>
+                            <a:effectRef idx="1">
+                              <a:schemeClr val="accent4"/>
+                            </a:effectRef>
+                            <a:fontRef idx="minor">
+                              <a:schemeClr val="dk1"/>
+                            </a:fontRef>
+                          </wps:style>
+                          <wps:txbx>
+                            <w:txbxContent>
+                              <w:p>
+                                <w:pPr>
+                                  <w:jc w:val="center"/>
+                                </w:pPr>
+                                <w:r>
+                                  <w:t>Perform Operation</w:t>
+                                </w:r>
+                              </w:p>
+                            </w:txbxContent>
+                          </wps:txbx>
+                          <wps:bodyPr rot="0" spcFirstLastPara="0" vertOverflow="overflow" horzOverflow="overflow" vert="horz" wrap="square" lIns="91440" tIns="45720" rIns="91440" bIns="45720" numCol="1" spcCol="0" rtlCol="0" fromWordArt="0" anchor="ctr" anchorCtr="0" forceAA="0" compatLnSpc="1">
+                            <a:prstTxWarp prst="textNoShape">
+                              <a:avLst/>
+                            </a:prstTxWarp>
+                            <a:noAutofit/>
+                          </wps:bodyPr>
+                        </wps:wsp>
+                        <wps:wsp>
+                          <wps:cNvPr id="266" name="Elbow Connector 266"/>
+                          <wps:cNvCnPr>
+                            <a:stCxn id="257" idx="2"/>
+                            <a:endCxn id="263" idx="3"/>
+                          </wps:cNvCnPr>
+                          <wps:spPr>
+                            <a:xfrm rot="5400000">
+                              <a:off x="3533151" y="5073536"/>
+                              <a:ext cx="549195" cy="1222080"/>
+                            </a:xfrm>
+                            <a:prstGeom prst="bentConnector2">
+                              <a:avLst/>
+                            </a:prstGeom>
+                            <a:ln>
+                              <a:tailEnd type="triangle"/>
+                            </a:ln>
+                          </wps:spPr>
+                          <wps:style>
+                            <a:lnRef idx="1">
+                              <a:schemeClr val="dk1"/>
+                            </a:lnRef>
+                            <a:fillRef idx="0">
+                              <a:schemeClr val="dk1"/>
+                            </a:fillRef>
+                            <a:effectRef idx="0">
+                              <a:schemeClr val="dk1"/>
+                            </a:effectRef>
+                            <a:fontRef idx="minor">
+                              <a:schemeClr val="tx1"/>
+                            </a:fontRef>
+                          </wps:style>
+                          <wps:bodyPr/>
+                        </wps:wsp>
+                        <wps:wsp>
+                          <wps:cNvPr id="267" name="Elbow Connector 267"/>
+                          <wps:cNvCnPr>
+                            <a:endCxn id="207" idx="2"/>
+                          </wps:cNvCnPr>
+                          <wps:spPr>
+                            <a:xfrm rot="5400000" flipH="1" flipV="1">
+                              <a:off x="272316" y="3997131"/>
+                              <a:ext cx="5964975" cy="173741"/>
+                            </a:xfrm>
+                            <a:prstGeom prst="bentConnector4">
+                              <a:avLst>
+                                <a:gd name="adj1" fmla="val -11"/>
+                                <a:gd name="adj2" fmla="val 1212796"/>
+                              </a:avLst>
+                            </a:prstGeom>
+                            <a:ln>
+                              <a:tailEnd type="triangle"/>
+                            </a:ln>
+                          </wps:spPr>
+                          <wps:style>
+                            <a:lnRef idx="1">
+                              <a:schemeClr val="dk1"/>
+                            </a:lnRef>
+                            <a:fillRef idx="0">
+                              <a:schemeClr val="dk1"/>
+                            </a:fillRef>
+                            <a:effectRef idx="0">
+                              <a:schemeClr val="dk1"/>
+                            </a:effectRef>
+                            <a:fontRef idx="minor">
+                              <a:schemeClr val="tx1"/>
+                            </a:fontRef>
+                          </wps:style>
+                          <wps:bodyPr/>
+                        </wps:wsp>
                       </wpg:grpSp>
                       <wps:wsp>
-                        <wps:cNvPr id="224" name="Parallelogram 224"/>
+                        <wps:cNvPr id="193" name="Parallelogram 193"/>
                         <wps:cNvSpPr/>
                         <wps:spPr>
                           <a:xfrm>
-                            <a:off x="1881963" y="3806456"/>
-                            <a:ext cx="1377950" cy="609600"/>
+                            <a:off x="1885950" y="6705600"/>
+                            <a:ext cx="1377827" cy="609572"/>
                           </a:xfrm>
                           <a:prstGeom prst="parallelogram">
                             <a:avLst/>
@@ -2523,7 +3101,10 @@
                                 <w:jc w:val="center"/>
                               </w:pPr>
                               <w:r>
-                                <w:t>Input the New File Name</w:t>
+                                <w:t xml:space="preserve">Output </w:t>
+                              </w:r>
+                              <w:r>
+                                <w:t>Result Confirmation</w:t>
                               </w:r>
                             </w:p>
                           </w:txbxContent>
@@ -2536,480 +3117,18 @@
                         </wps:bodyPr>
                       </wps:wsp>
                       <wps:wsp>
-                        <wps:cNvPr id="250" name="Diamond 250"/>
-                        <wps:cNvSpPr/>
+                        <wps:cNvPr id="194" name="Straight Arrow Connector 194"/>
+                        <wps:cNvCnPr>
+                          <a:stCxn id="263" idx="2"/>
+                          <a:endCxn id="193" idx="0"/>
+                        </wps:cNvCnPr>
                         <wps:spPr>
                           <a:xfrm>
-                            <a:off x="10633" y="3817089"/>
-                            <a:ext cx="1416050" cy="571500"/>
-                          </a:xfrm>
-                          <a:prstGeom prst="diamond">
-                            <a:avLst/>
-                          </a:prstGeom>
-                        </wps:spPr>
-                        <wps:style>
-                          <a:lnRef idx="1">
-                            <a:schemeClr val="accent6"/>
-                          </a:lnRef>
-                          <a:fillRef idx="2">
-                            <a:schemeClr val="accent6"/>
-                          </a:fillRef>
-                          <a:effectRef idx="1">
-                            <a:schemeClr val="accent6"/>
-                          </a:effectRef>
-                          <a:fontRef idx="minor">
-                            <a:schemeClr val="dk1"/>
-                          </a:fontRef>
-                        </wps:style>
-                        <wps:txbx>
-                          <w:txbxContent>
-                            <w:p>
-                              <w:pPr>
-                                <w:jc w:val="center"/>
-                              </w:pPr>
-                              <w:r>
-                                <w:t>Exit?</w:t>
-                              </w:r>
-                            </w:p>
-                          </w:txbxContent>
-                        </wps:txbx>
-                        <wps:bodyPr rot="0" spcFirstLastPara="0" vertOverflow="overflow" horzOverflow="overflow" vert="horz" wrap="square" lIns="91440" tIns="45720" rIns="91440" bIns="45720" numCol="1" spcCol="0" rtlCol="0" fromWordArt="0" anchor="ctr" anchorCtr="0" forceAA="0" compatLnSpc="1">
-                          <a:prstTxWarp prst="textNoShape">
-                            <a:avLst/>
-                          </a:prstTxWarp>
-                          <a:noAutofit/>
-                        </wps:bodyPr>
-                      </wps:wsp>
-                      <wps:wsp>
-                        <wps:cNvPr id="251" name="Elbow Connector 251"/>
-                        <wps:cNvCnPr/>
-                        <wps:spPr>
-                          <a:xfrm>
-                            <a:off x="701749" y="4380614"/>
-                            <a:ext cx="1463243" cy="2616590"/>
-                          </a:xfrm>
-                          <a:prstGeom prst="bentConnector3">
-                            <a:avLst>
-                              <a:gd name="adj1" fmla="val 490"/>
-                            </a:avLst>
-                          </a:prstGeom>
-                          <a:ln>
-                            <a:tailEnd type="triangle"/>
-                          </a:ln>
-                        </wps:spPr>
-                        <wps:style>
-                          <a:lnRef idx="1">
-                            <a:schemeClr val="dk1"/>
-                          </a:lnRef>
-                          <a:fillRef idx="0">
-                            <a:schemeClr val="dk1"/>
-                          </a:fillRef>
-                          <a:effectRef idx="0">
-                            <a:schemeClr val="dk1"/>
-                          </a:effectRef>
-                          <a:fontRef idx="minor">
-                            <a:schemeClr val="tx1"/>
-                          </a:fontRef>
-                        </wps:style>
-                        <wps:bodyPr/>
-                      </wps:wsp>
-                      <wps:wsp>
-                        <wps:cNvPr id="252" name="Text Box 2"/>
-                        <wps:cNvSpPr txBox="1">
-                          <a:spLocks noChangeArrowheads="1"/>
-                        </wps:cNvSpPr>
-                        <wps:spPr bwMode="auto">
-                          <a:xfrm>
-                            <a:off x="680484" y="4880344"/>
-                            <a:ext cx="400050" cy="260350"/>
-                          </a:xfrm>
-                          <a:prstGeom prst="rect">
-                            <a:avLst/>
-                          </a:prstGeom>
-                          <a:noFill/>
-                          <a:ln w="9525">
-                            <a:noFill/>
-                            <a:miter lim="800000"/>
-                            <a:headEnd/>
-                            <a:tailEnd/>
-                          </a:ln>
-                        </wps:spPr>
-                        <wps:txbx>
-                          <w:txbxContent>
-                            <w:p>
-                              <w:r>
-                                <w:t>Yes</w:t>
-                              </w:r>
-                            </w:p>
-                          </w:txbxContent>
-                        </wps:txbx>
-                        <wps:bodyPr rot="0" vert="horz" wrap="square" lIns="91440" tIns="45720" rIns="91440" bIns="45720" anchor="t" anchorCtr="0">
-                          <a:noAutofit/>
-                        </wps:bodyPr>
-                      </wps:wsp>
-                      <wps:wsp>
-                        <wps:cNvPr id="253" name="Text Box 2"/>
-                        <wps:cNvSpPr txBox="1">
-                          <a:spLocks noChangeArrowheads="1"/>
-                        </wps:cNvSpPr>
-                        <wps:spPr bwMode="auto">
-                          <a:xfrm>
-                            <a:off x="1467293" y="3870251"/>
-                            <a:ext cx="400050" cy="260350"/>
-                          </a:xfrm>
-                          <a:prstGeom prst="rect">
-                            <a:avLst/>
-                          </a:prstGeom>
-                          <a:noFill/>
-                          <a:ln w="9525">
-                            <a:noFill/>
-                            <a:miter lim="800000"/>
-                            <a:headEnd/>
-                            <a:tailEnd/>
-                          </a:ln>
-                        </wps:spPr>
-                        <wps:txbx>
-                          <w:txbxContent>
-                            <w:p>
-                              <w:r>
-                                <w:t>No</w:t>
-                              </w:r>
-                            </w:p>
-                          </w:txbxContent>
-                        </wps:txbx>
-                        <wps:bodyPr rot="0" vert="horz" wrap="square" lIns="91440" tIns="45720" rIns="91440" bIns="45720" anchor="t" anchorCtr="0">
-                          <a:noAutofit/>
-                        </wps:bodyPr>
-                      </wps:wsp>
-                      <wps:wsp>
-                        <wps:cNvPr id="254" name="Straight Arrow Connector 254"/>
-                        <wps:cNvCnPr/>
-                        <wps:spPr>
-                          <a:xfrm>
-                            <a:off x="1435396" y="4093535"/>
-                            <a:ext cx="476250" cy="6350"/>
+                            <a:off x="2571233" y="6293282"/>
+                            <a:ext cx="3631" cy="412318"/>
                           </a:xfrm>
                           <a:prstGeom prst="straightConnector1">
                             <a:avLst/>
-                          </a:prstGeom>
-                          <a:ln>
-                            <a:tailEnd type="triangle"/>
-                          </a:ln>
-                        </wps:spPr>
-                        <wps:style>
-                          <a:lnRef idx="1">
-                            <a:schemeClr val="dk1"/>
-                          </a:lnRef>
-                          <a:fillRef idx="0">
-                            <a:schemeClr val="dk1"/>
-                          </a:fillRef>
-                          <a:effectRef idx="0">
-                            <a:schemeClr val="dk1"/>
-                          </a:effectRef>
-                          <a:fontRef idx="minor">
-                            <a:schemeClr val="tx1"/>
-                          </a:fontRef>
-                        </wps:style>
-                        <wps:bodyPr/>
-                      </wps:wsp>
-                      <wps:wsp>
-                        <wps:cNvPr id="255" name="Straight Arrow Connector 255"/>
-                        <wps:cNvCnPr/>
-                        <wps:spPr>
-                          <a:xfrm>
-                            <a:off x="712382" y="3413051"/>
-                            <a:ext cx="5080" cy="413385"/>
-                          </a:xfrm>
-                          <a:prstGeom prst="straightConnector1">
-                            <a:avLst/>
-                          </a:prstGeom>
-                          <a:ln>
-                            <a:tailEnd type="triangle"/>
-                          </a:ln>
-                        </wps:spPr>
-                        <wps:style>
-                          <a:lnRef idx="1">
-                            <a:schemeClr val="dk1"/>
-                          </a:lnRef>
-                          <a:fillRef idx="0">
-                            <a:schemeClr val="dk1"/>
-                          </a:fillRef>
-                          <a:effectRef idx="0">
-                            <a:schemeClr val="dk1"/>
-                          </a:effectRef>
-                          <a:fontRef idx="minor">
-                            <a:schemeClr val="tx1"/>
-                          </a:fontRef>
-                        </wps:style>
-                        <wps:bodyPr/>
-                      </wps:wsp>
-                      <wps:wsp>
-                        <wps:cNvPr id="257" name="Diamond 257"/>
-                        <wps:cNvSpPr/>
-                        <wps:spPr>
-                          <a:xfrm>
-                            <a:off x="3710763" y="4752754"/>
-                            <a:ext cx="1416050" cy="647700"/>
-                          </a:xfrm>
-                          <a:prstGeom prst="diamond">
-                            <a:avLst/>
-                          </a:prstGeom>
-                        </wps:spPr>
-                        <wps:style>
-                          <a:lnRef idx="1">
-                            <a:schemeClr val="accent6"/>
-                          </a:lnRef>
-                          <a:fillRef idx="2">
-                            <a:schemeClr val="accent6"/>
-                          </a:fillRef>
-                          <a:effectRef idx="1">
-                            <a:schemeClr val="accent6"/>
-                          </a:effectRef>
-                          <a:fontRef idx="minor">
-                            <a:schemeClr val="dk1"/>
-                          </a:fontRef>
-                        </wps:style>
-                        <wps:txbx>
-                          <w:txbxContent>
-                            <w:p>
-                              <w:pPr>
-                                <w:jc w:val="center"/>
-                              </w:pPr>
-                              <w:r>
-                                <w:t>Is Valid?</w:t>
-                              </w:r>
-                            </w:p>
-                          </w:txbxContent>
-                        </wps:txbx>
-                        <wps:bodyPr rot="0" spcFirstLastPara="0" vertOverflow="overflow" horzOverflow="overflow" vert="horz" wrap="square" lIns="91440" tIns="45720" rIns="91440" bIns="45720" numCol="1" spcCol="0" rtlCol="0" fromWordArt="0" anchor="ctr" anchorCtr="0" forceAA="0" compatLnSpc="1">
-                          <a:prstTxWarp prst="textNoShape">
-                            <a:avLst/>
-                          </a:prstTxWarp>
-                          <a:noAutofit/>
-                        </wps:bodyPr>
-                      </wps:wsp>
-                      <wps:wsp>
-                        <wps:cNvPr id="258" name="Text Box 2"/>
-                        <wps:cNvSpPr txBox="1">
-                          <a:spLocks noChangeArrowheads="1"/>
-                        </wps:cNvSpPr>
-                        <wps:spPr bwMode="auto">
-                          <a:xfrm>
-                            <a:off x="4369982" y="5528930"/>
-                            <a:ext cx="400050" cy="260350"/>
-                          </a:xfrm>
-                          <a:prstGeom prst="rect">
-                            <a:avLst/>
-                          </a:prstGeom>
-                          <a:noFill/>
-                          <a:ln w="9525">
-                            <a:noFill/>
-                            <a:miter lim="800000"/>
-                            <a:headEnd/>
-                            <a:tailEnd/>
-                          </a:ln>
-                        </wps:spPr>
-                        <wps:txbx>
-                          <w:txbxContent>
-                            <w:p>
-                              <w:r>
-                                <w:t>Yes</w:t>
-                              </w:r>
-                            </w:p>
-                          </w:txbxContent>
-                        </wps:txbx>
-                        <wps:bodyPr rot="0" vert="horz" wrap="square" lIns="91440" tIns="45720" rIns="91440" bIns="45720" anchor="t" anchorCtr="0">
-                          <a:noAutofit/>
-                        </wps:bodyPr>
-                      </wps:wsp>
-                      <wps:wsp>
-                        <wps:cNvPr id="259" name="Text Box 2"/>
-                        <wps:cNvSpPr txBox="1">
-                          <a:spLocks noChangeArrowheads="1"/>
-                        </wps:cNvSpPr>
-                        <wps:spPr bwMode="auto">
-                          <a:xfrm>
-                            <a:off x="4369982" y="4327451"/>
-                            <a:ext cx="400050" cy="260350"/>
-                          </a:xfrm>
-                          <a:prstGeom prst="rect">
-                            <a:avLst/>
-                          </a:prstGeom>
-                          <a:noFill/>
-                          <a:ln w="9525">
-                            <a:noFill/>
-                            <a:miter lim="800000"/>
-                            <a:headEnd/>
-                            <a:tailEnd/>
-                          </a:ln>
-                        </wps:spPr>
-                        <wps:txbx>
-                          <w:txbxContent>
-                            <w:p>
-                              <w:r>
-                                <w:t>No</w:t>
-                              </w:r>
-                            </w:p>
-                          </w:txbxContent>
-                        </wps:txbx>
-                        <wps:bodyPr rot="0" vert="horz" wrap="square" lIns="91440" tIns="45720" rIns="91440" bIns="45720" anchor="t" anchorCtr="0">
-                          <a:noAutofit/>
-                        </wps:bodyPr>
-                      </wps:wsp>
-                      <wps:wsp>
-                        <wps:cNvPr id="260" name="Straight Arrow Connector 260"/>
-                        <wps:cNvCnPr/>
-                        <wps:spPr>
-                          <a:xfrm>
-                            <a:off x="3189768" y="5061098"/>
-                            <a:ext cx="517536" cy="7033"/>
-                          </a:xfrm>
-                          <a:prstGeom prst="straightConnector1">
-                            <a:avLst/>
-                          </a:prstGeom>
-                          <a:ln>
-                            <a:tailEnd type="triangle"/>
-                          </a:ln>
-                        </wps:spPr>
-                        <wps:style>
-                          <a:lnRef idx="1">
-                            <a:schemeClr val="dk1"/>
-                          </a:lnRef>
-                          <a:fillRef idx="0">
-                            <a:schemeClr val="dk1"/>
-                          </a:fillRef>
-                          <a:effectRef idx="0">
-                            <a:schemeClr val="dk1"/>
-                          </a:effectRef>
-                          <a:fontRef idx="minor">
-                            <a:schemeClr val="tx1"/>
-                          </a:fontRef>
-                        </wps:style>
-                        <wps:bodyPr/>
-                      </wps:wsp>
-                      <wps:wsp>
-                        <wps:cNvPr id="261" name="Elbow Connector 261"/>
-                        <wps:cNvCnPr/>
-                        <wps:spPr>
-                          <a:xfrm flipH="1" flipV="1">
-                            <a:off x="3168503" y="4114800"/>
-                            <a:ext cx="1259058" cy="618979"/>
-                          </a:xfrm>
-                          <a:prstGeom prst="bentConnector3">
-                            <a:avLst>
-                              <a:gd name="adj1" fmla="val 260"/>
-                            </a:avLst>
-                          </a:prstGeom>
-                          <a:ln>
-                            <a:tailEnd type="triangle"/>
-                          </a:ln>
-                        </wps:spPr>
-                        <wps:style>
-                          <a:lnRef idx="1">
-                            <a:schemeClr val="dk1"/>
-                          </a:lnRef>
-                          <a:fillRef idx="0">
-                            <a:schemeClr val="dk1"/>
-                          </a:fillRef>
-                          <a:effectRef idx="0">
-                            <a:schemeClr val="dk1"/>
-                          </a:effectRef>
-                          <a:fontRef idx="minor">
-                            <a:schemeClr val="tx1"/>
-                          </a:fontRef>
-                        </wps:style>
-                        <wps:bodyPr/>
-                      </wps:wsp>
-                      <wps:wsp>
-                        <wps:cNvPr id="263" name="Rectangle 263"/>
-                        <wps:cNvSpPr/>
-                        <wps:spPr>
-                          <a:xfrm>
-                            <a:off x="1945758" y="5720316"/>
-                            <a:ext cx="1250950" cy="668216"/>
-                          </a:xfrm>
-                          <a:prstGeom prst="rect">
-                            <a:avLst/>
-                          </a:prstGeom>
-                        </wps:spPr>
-                        <wps:style>
-                          <a:lnRef idx="1">
-                            <a:schemeClr val="accent4"/>
-                          </a:lnRef>
-                          <a:fillRef idx="2">
-                            <a:schemeClr val="accent4"/>
-                          </a:fillRef>
-                          <a:effectRef idx="1">
-                            <a:schemeClr val="accent4"/>
-                          </a:effectRef>
-                          <a:fontRef idx="minor">
-                            <a:schemeClr val="dk1"/>
-                          </a:fontRef>
-                        </wps:style>
-                        <wps:txbx>
-                          <w:txbxContent>
-                            <w:p>
-                              <w:pPr>
-                                <w:jc w:val="center"/>
-                              </w:pPr>
-                              <w:r>
-                                <w:t>Add new File Name to current directory</w:t>
-                              </w:r>
-                            </w:p>
-                          </w:txbxContent>
-                        </wps:txbx>
-                        <wps:bodyPr rot="0" spcFirstLastPara="0" vertOverflow="overflow" horzOverflow="overflow" vert="horz" wrap="square" lIns="91440" tIns="45720" rIns="91440" bIns="45720" numCol="1" spcCol="0" rtlCol="0" fromWordArt="0" anchor="ctr" anchorCtr="0" forceAA="0" compatLnSpc="1">
-                          <a:prstTxWarp prst="textNoShape">
-                            <a:avLst/>
-                          </a:prstTxWarp>
-                          <a:noAutofit/>
-                        </wps:bodyPr>
-                      </wps:wsp>
-                      <wps:wsp>
-                        <wps:cNvPr id="266" name="Elbow Connector 266"/>
-                        <wps:cNvCnPr/>
-                        <wps:spPr>
-                          <a:xfrm flipH="1">
-                            <a:off x="3232298" y="5390707"/>
-                            <a:ext cx="1194924" cy="562707"/>
-                          </a:xfrm>
-                          <a:prstGeom prst="bentConnector3">
-                            <a:avLst>
-                              <a:gd name="adj1" fmla="val 260"/>
-                            </a:avLst>
-                          </a:prstGeom>
-                          <a:ln>
-                            <a:tailEnd type="triangle"/>
-                          </a:ln>
-                        </wps:spPr>
-                        <wps:style>
-                          <a:lnRef idx="1">
-                            <a:schemeClr val="dk1"/>
-                          </a:lnRef>
-                          <a:fillRef idx="0">
-                            <a:schemeClr val="dk1"/>
-                          </a:fillRef>
-                          <a:effectRef idx="0">
-                            <a:schemeClr val="dk1"/>
-                          </a:effectRef>
-                          <a:fontRef idx="minor">
-                            <a:schemeClr val="tx1"/>
-                          </a:fontRef>
-                        </wps:style>
-                        <wps:bodyPr/>
-                      </wps:wsp>
-                      <wps:wsp>
-                        <wps:cNvPr id="267" name="Elbow Connector 267"/>
-                        <wps:cNvCnPr/>
-                        <wps:spPr>
-                          <a:xfrm flipV="1">
-                            <a:off x="3200400" y="1116419"/>
-                            <a:ext cx="142705" cy="5088048"/>
-                          </a:xfrm>
-                          <a:prstGeom prst="bentConnector3">
-                            <a:avLst>
-                              <a:gd name="adj1" fmla="val 1495121"/>
-                            </a:avLst>
                           </a:prstGeom>
                           <a:ln>
                             <a:tailEnd type="triangle"/>
@@ -3039,78 +3158,124 @@
           </mc:Choice>
           <mc:Fallback>
             <w:pict>
-              <v:group id="Group 268" o:spid="_x0000_s1060" style="position:absolute;margin-left:18.8pt;margin-top:26.25pt;width:403.7pt;height:564.7pt;z-index:251744256" coordsize="51268,71714" o:gfxdata="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">
-                <v:group id="Group 203" o:spid="_x0000_s1061" style="position:absolute;width:34043;height:71714" coordsize="34043,71714" o:gfxdata="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">
-                  <v:group id="Group 204" o:spid="_x0000_s1062" style="position:absolute;left:16942;width:17101;height:71714" coordorigin="-1853" coordsize="17101,71714" o:gfxdata="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">
-                    <v:group id="Group 205" o:spid="_x0000_s1063" style="position:absolute;left:-1853;width:17100;height:71714" coordorigin="-1853" coordsize="17101,71714" o:gfxdata="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">
-                      <v:oval id="Oval 206" o:spid="_x0000_s1064" style="position:absolute;left:2603;width:8128;height:3683;visibility:visible;mso-wrap-style:square;v-text-anchor:middle" o:gfxdata="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" fillcolor="#f3a875 [2165]" strokecolor="#ed7d31 [3205]" strokeweight=".5pt">
-                        <v:fill color2="#f09558 [2613]" rotate="t" colors="0 #f7bda4;.5 #f5b195;1 #f8a581" focus="100%" type="gradient">
-                          <o:fill v:ext="view" type="gradientUnscaled"/>
-                        </v:fill>
-                        <v:stroke joinstyle="miter"/>
-                        <v:textbox>
-                          <w:txbxContent>
-                            <w:p>
-                              <w:pPr>
-                                <w:jc w:val="center"/>
-                              </w:pPr>
-                              <w:r>
-                                <w:t>Start</w:t>
-                              </w:r>
-                            </w:p>
-                          </w:txbxContent>
-                        </v:textbox>
-                      </v:oval>
-                      <v:shape id="Parallelogram 207" o:spid="_x0000_s1065" type="#_x0000_t7" style="position:absolute;left:-1853;top:8507;width:17100;height:5016;visibility:visible;mso-wrap-style:square;v-text-anchor:middle" o:gfxdata="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" adj="1584" fillcolor="#91bce3 [2164]" strokecolor="#5b9bd5 [3204]" strokeweight=".5pt">
-                        <v:fill color2="#7aaddd [2612]" rotate="t" colors="0 #b1cbe9;.5 #a3c1e5;1 #92b9e4" focus="100%" type="gradient">
-                          <o:fill v:ext="view" type="gradientUnscaled"/>
-                        </v:fill>
-                        <v:textbox>
-                          <w:txbxContent>
-                            <w:p>
-                              <w:pPr>
-                                <w:jc w:val="center"/>
-                              </w:pPr>
-                              <w:r>
-                                <w:t xml:space="preserve">Output </w:t>
-                              </w:r>
-                              <w:r>
-                                <w:t>Add</w:t>
-                              </w:r>
-                              <w:r>
-                                <w:t xml:space="preserve"> Display</w:t>
-                              </w:r>
-                            </w:p>
-                          </w:txbxContent>
-                        </v:textbox>
-                      </v:shape>
-                      <v:shape id="Straight Arrow Connector 208" o:spid="_x0000_s1066" type="#_x0000_t32" style="position:absolute;left:6667;top:3619;width:64;height:4699;visibility:visible;mso-wrap-style:square" o:connectortype="straight" o:gfxdata="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" strokecolor="black [3200]" strokeweight=".5pt">
-                        <v:stroke endarrow="block" joinstyle="miter"/>
-                      </v:shape>
-                      <v:shape id="Parallelogram 209" o:spid="_x0000_s1067" type="#_x0000_t7" style="position:absolute;left:-1764;top:17585;width:16871;height:4826;visibility:visible;mso-wrap-style:square;v-text-anchor:middle" o:gfxdata="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" adj="1545" fillcolor="#91bce3 [2164]" strokecolor="#5b9bd5 [3204]" strokeweight=".5pt">
-                        <v:fill color2="#7aaddd [2612]" rotate="t" colors="0 #b1cbe9;.5 #a3c1e5;1 #92b9e4" focus="100%" type="gradient">
-                          <o:fill v:ext="view" type="gradientUnscaled"/>
-                        </v:fill>
-                        <v:textbox>
-                          <w:txbxContent>
-                            <w:p>
-                              <w:pPr>
-                                <w:jc w:val="center"/>
-                              </w:pPr>
-                              <w:r>
-                                <w:t xml:space="preserve">Input </w:t>
-                              </w:r>
-                              <w:r>
-                                <w:t>User’s Choice</w:t>
-                              </w:r>
-                            </w:p>
-                          </w:txbxContent>
-                        </v:textbox>
-                      </v:shape>
-                      <v:shape id="Straight Arrow Connector 210" o:spid="_x0000_s1068" type="#_x0000_t32" style="position:absolute;left:6667;top:13398;width:0;height:4001;visibility:visible;mso-wrap-style:square" o:connectortype="straight" o:gfxdata="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" strokecolor="black [3200]" strokeweight=".5pt">
-                        <v:stroke endarrow="block" joinstyle="miter"/>
-                      </v:shape>
-                      <v:rect id="Rectangle 211" o:spid="_x0000_s1069" style="position:absolute;left:587;top:48102;width:12510;height:5031;visibility:visible;mso-wrap-style:square;v-text-anchor:middle" o:gfxdata="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" fillcolor="#ffd555 [2167]" strokecolor="#ffc000 [3207]" strokeweight=".5pt">
+              <v:group w14:anchorId="684F2DC1" id="Group 195" o:spid="_x0000_s1060" style="position:absolute;margin-left:18.75pt;margin-top:26.15pt;width:403.7pt;height:626.95pt;z-index:251758592" coordsize="51268,79619" o:gfxdata="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">
+                <v:group id="Group 268" o:spid="_x0000_s1061" style="position:absolute;width:51268;height:79619" coordsize="51268,79619" o:gfxdata="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">
+                  <v:group id="Group 203" o:spid="_x0000_s1062" style="position:absolute;width:34043;height:79619" coordsize="34043,79619" o:gfxdata="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">
+                    <v:group id="Group 204" o:spid="_x0000_s1063" style="position:absolute;left:16942;width:17101;height:79619" coordorigin="-1853" coordsize="17101,79619" o:gfxdata="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">
+                      <v:group id="Group 205" o:spid="_x0000_s1064" style="position:absolute;left:-1853;width:17100;height:79619" coordorigin="-1853" coordsize="17101,79619" o:gfxdata="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">
+                        <v:oval id="Oval 206" o:spid="_x0000_s1065" style="position:absolute;left:2603;width:8128;height:3683;visibility:visible;mso-wrap-style:square;v-text-anchor:middle" o:gfxdata="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" fillcolor="#f3a875 [2165]" strokecolor="#ed7d31 [3205]" strokeweight=".5pt">
+                          <v:fill color2="#f09558 [2613]" rotate="t" colors="0 #f7bda4;.5 #f5b195;1 #f8a581" focus="100%" type="gradient">
+                            <o:fill v:ext="view" type="gradientUnscaled"/>
+                          </v:fill>
+                          <v:stroke joinstyle="miter"/>
+                          <v:textbox>
+                            <w:txbxContent>
+                              <w:p>
+                                <w:pPr>
+                                  <w:jc w:val="center"/>
+                                </w:pPr>
+                                <w:r>
+                                  <w:t>Start</w:t>
+                                </w:r>
+                              </w:p>
+                            </w:txbxContent>
+                          </v:textbox>
+                        </v:oval>
+                        <v:shape id="Parallelogram 207" o:spid="_x0000_s1066" type="#_x0000_t7" style="position:absolute;left:-1853;top:8507;width:17100;height:5016;visibility:visible;mso-wrap-style:square;v-text-anchor:middle" o:gfxdata="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" adj="1584" fillcolor="#91bce3 [2164]" strokecolor="#5b9bd5 [3204]" strokeweight=".5pt">
+                          <v:fill color2="#7aaddd [2612]" rotate="t" colors="0 #b1cbe9;.5 #a3c1e5;1 #92b9e4" focus="100%" type="gradient">
+                            <o:fill v:ext="view" type="gradientUnscaled"/>
+                          </v:fill>
+                          <v:textbox>
+                            <w:txbxContent>
+                              <w:p>
+                                <w:pPr>
+                                  <w:jc w:val="center"/>
+                                </w:pPr>
+                                <w:r>
+                                  <w:t xml:space="preserve">Output </w:t>
+                                </w:r>
+                                <w:r>
+                                  <w:t>Sub</w:t>
+                                </w:r>
+                                <w:r>
+                                  <w:t xml:space="preserve"> Display</w:t>
+                                </w:r>
+                              </w:p>
+                            </w:txbxContent>
+                          </v:textbox>
+                        </v:shape>
+                        <v:shape id="Straight Arrow Connector 208" o:spid="_x0000_s1067" type="#_x0000_t32" style="position:absolute;left:6665;top:3682;width:29;height:4824;visibility:visible;mso-wrap-style:square" o:connectortype="straight" o:gfxdata="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" strokecolor="black [3200]" strokeweight=".5pt">
+                          <v:stroke endarrow="block" joinstyle="miter"/>
+                        </v:shape>
+                        <v:shape id="Parallelogram 209" o:spid="_x0000_s1068" type="#_x0000_t7" style="position:absolute;left:-1764;top:17585;width:16871;height:4826;visibility:visible;mso-wrap-style:square;v-text-anchor:middle" o:gfxdata="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" adj="1545" fillcolor="#91bce3 [2164]" strokecolor="#5b9bd5 [3204]" strokeweight=".5pt">
+                          <v:fill color2="#7aaddd [2612]" rotate="t" colors="0 #b1cbe9;.5 #a3c1e5;1 #92b9e4" focus="100%" type="gradient">
+                            <o:fill v:ext="view" type="gradientUnscaled"/>
+                          </v:fill>
+                          <v:textbox>
+                            <w:txbxContent>
+                              <w:p>
+                                <w:pPr>
+                                  <w:jc w:val="center"/>
+                                </w:pPr>
+                                <w:r>
+                                  <w:t xml:space="preserve">Input </w:t>
+                                </w:r>
+                                <w:r>
+                                  <w:t>User’s Choice</w:t>
+                                </w:r>
+                              </w:p>
+                            </w:txbxContent>
+                          </v:textbox>
+                        </v:shape>
+                        <v:shape id="Straight Arrow Connector 210" o:spid="_x0000_s1069" type="#_x0000_t32" style="position:absolute;left:6669;top:13523;width:25;height:4061;flip:x;visibility:visible;mso-wrap-style:square" o:connectortype="straight" o:gfxdata="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" strokecolor="black [3200]" strokeweight=".5pt">
+                          <v:stroke endarrow="block" joinstyle="miter"/>
+                        </v:shape>
+                        <v:rect id="Rectangle 211" o:spid="_x0000_s1070" style="position:absolute;left:587;top:48292;width:12510;height:5031;visibility:visible;mso-wrap-style:square;v-text-anchor:middle" o:gfxdata="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" fillcolor="#ffd555 [2167]" strokecolor="#ffc000 [3207]" strokeweight=".5pt">
+                          <v:fill color2="#ffcc31 [2615]" rotate="t" colors="0 #ffdd9c;.5 #ffd78e;1 #ffd479" focus="100%" type="gradient">
+                            <o:fill v:ext="view" type="gradientUnscaled"/>
+                          </v:fill>
+                          <v:textbox>
+                            <w:txbxContent>
+                              <w:p>
+                                <w:pPr>
+                                  <w:jc w:val="center"/>
+                                </w:pPr>
+                                <w:r>
+                                  <w:t>Validate User’s Inp</w:t>
+                                </w:r>
+                                <w:r>
+                                  <w:t>u</w:t>
+                                </w:r>
+                                <w:r>
+                                  <w:t>t</w:t>
+                                </w:r>
+                              </w:p>
+                            </w:txbxContent>
+                          </v:textbox>
+                        </v:rect>
+                        <v:shape id="Straight Arrow Connector 212" o:spid="_x0000_s1071" type="#_x0000_t32" style="position:absolute;left:6669;top:22410;width:91;height:5274;visibility:visible;mso-wrap-style:square" o:connectortype="straight" o:gfxdata="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" strokecolor="black [3200]" strokeweight=".5pt">
+                          <v:stroke endarrow="block" joinstyle="miter"/>
+                        </v:shape>
+                        <v:oval id="Oval 214" o:spid="_x0000_s1072" style="position:absolute;left:2871;top:75936;width:8128;height:3683;visibility:visible;mso-wrap-style:square;v-text-anchor:middle" o:gfxdata="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" fillcolor="#f3a875 [2165]" strokecolor="#ed7d31 [3205]" strokeweight=".5pt">
+                          <v:fill color2="#f09558 [2613]" rotate="t" colors="0 #f7bda4;.5 #f5b195;1 #f8a581" focus="100%" type="gradient">
+                            <o:fill v:ext="view" type="gradientUnscaled"/>
+                          </v:fill>
+                          <v:stroke joinstyle="miter"/>
+                          <v:textbox>
+                            <w:txbxContent>
+                              <w:p>
+                                <w:pPr>
+                                  <w:jc w:val="center"/>
+                                </w:pPr>
+                                <w:r>
+                                  <w:t>End</w:t>
+                                </w:r>
+                              </w:p>
+                            </w:txbxContent>
+                          </v:textbox>
+                        </v:oval>
+                      </v:group>
+                      <v:rect id="Rectangle 216" o:spid="_x0000_s1073" style="position:absolute;left:508;top:27686;width:12509;height:6286;visibility:visible;mso-wrap-style:square;v-text-anchor:middle" o:gfxdata="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" fillcolor="#ffd555 [2167]" strokecolor="#ffc000 [3207]" strokeweight=".5pt">
                         <v:fill color2="#ffcc31 [2615]" rotate="t" colors="0 #ffdd9c;.5 #ffd78e;1 #ffd479" focus="100%" type="gradient">
                           <o:fill v:ext="view" type="gradientUnscaled"/>
                         </v:fill>
@@ -3121,42 +3286,15 @@
                                 <w:jc w:val="center"/>
                               </w:pPr>
                               <w:r>
-                                <w:t>Validate User’s Inp</w:t>
-                              </w:r>
-                              <w:r>
-                                <w:t>u</w:t>
-                              </w:r>
-                              <w:r>
-                                <w:t>t</w:t>
+                                <w:t>Validate User’s Input</w:t>
                               </w:r>
                             </w:p>
                           </w:txbxContent>
                         </v:textbox>
                       </v:rect>
-                      <v:shape id="Straight Arrow Connector 212" o:spid="_x0000_s1070" type="#_x0000_t32" style="position:absolute;left:6667;top:22479;width:64;height:5016;visibility:visible;mso-wrap-style:square" o:connectortype="straight" o:gfxdata="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" strokecolor="black [3200]" strokeweight=".5pt">
-                        <v:stroke endarrow="block" joinstyle="miter"/>
-                      </v:shape>
-                      <v:oval id="Oval 214" o:spid="_x0000_s1071" style="position:absolute;left:2871;top:68031;width:8128;height:3683;visibility:visible;mso-wrap-style:square;v-text-anchor:middle" o:gfxdata="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" fillcolor="#f3a875 [2165]" strokecolor="#ed7d31 [3205]" strokeweight=".5pt">
-                        <v:fill color2="#f09558 [2613]" rotate="t" colors="0 #f7bda4;.5 #f5b195;1 #f8a581" focus="100%" type="gradient">
-                          <o:fill v:ext="view" type="gradientUnscaled"/>
-                        </v:fill>
-                        <v:stroke joinstyle="miter"/>
-                        <v:textbox>
-                          <w:txbxContent>
-                            <w:p>
-                              <w:pPr>
-                                <w:jc w:val="center"/>
-                              </w:pPr>
-                              <w:r>
-                                <w:t>End</w:t>
-                              </w:r>
-                            </w:p>
-                          </w:txbxContent>
-                        </v:textbox>
-                      </v:oval>
                     </v:group>
-                    <v:rect id="Rectangle 216" o:spid="_x0000_s1072" style="position:absolute;left:508;top:27686;width:12509;height:6286;visibility:visible;mso-wrap-style:square;v-text-anchor:middle" o:gfxdata="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" fillcolor="#ffd555 [2167]" strokecolor="#ffc000 [3207]" strokeweight=".5pt">
-                      <v:fill color2="#ffcc31 [2615]" rotate="t" colors="0 #ffdd9c;.5 #ffd78e;1 #ffd479" focus="100%" type="gradient">
+                    <v:shape id="Diamond 218" o:spid="_x0000_s1074" type="#_x0000_t4" style="position:absolute;top:27559;width:14160;height:6477;visibility:visible;mso-wrap-style:square;v-text-anchor:middle" o:gfxdata="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" fillcolor="#9ecb81 [2169]" strokecolor="#70ad47 [3209]" strokeweight=".5pt">
+                      <v:fill color2="#8ac066 [2617]" rotate="t" colors="0 #b5d5a7;.5 #aace99;1 #9cca86" focus="100%" type="gradient">
                         <o:fill v:ext="view" type="gradientUnscaled"/>
                       </v:fill>
                       <v:textbox>
@@ -3166,14 +3304,112 @@
                               <w:jc w:val="center"/>
                             </w:pPr>
                             <w:r>
-                              <w:t>Validate User’s Input</w:t>
+                              <w:t>Is Valid?</w:t>
                             </w:r>
                           </w:p>
                         </w:txbxContent>
                       </v:textbox>
-                    </v:rect>
+                    </v:shape>
+                    <v:shape id="Straight Arrow Connector 219" o:spid="_x0000_s1075" type="#_x0000_t32" style="position:absolute;left:14159;top:30796;width:5143;height:31;flip:x y;visibility:visible;mso-wrap-style:square" o:connectortype="straight" o:gfxdata="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" strokecolor="black [3200]" strokeweight=".5pt">
+                      <v:stroke endarrow="block" joinstyle="miter"/>
+                    </v:shape>
+                    <v:shapetype id="_x0000_t33" coordsize="21600,21600" o:spt="33" o:oned="t" path="m,l21600,r,21600e" filled="f">
+                      <v:stroke joinstyle="miter"/>
+                      <v:path arrowok="t" fillok="f" o:connecttype="none"/>
+                      <o:lock v:ext="edit" shapetype="t"/>
+                    </v:shapetype>
+                    <v:shape id="Elbow Connector 220" o:spid="_x0000_s1076" type="#_x0000_t33" style="position:absolute;left:8576;top:18500;width:7560;height:10554;rotation:90;flip:x y;visibility:visible;mso-wrap-style:square" o:connectortype="elbow" o:gfxdata="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" strokecolor="black [3200]" strokeweight=".5pt">
+                      <v:stroke endarrow="block"/>
+                    </v:shape>
+                    <v:shape id="Text Box 2" o:spid="_x0000_s1077" type="#_x0000_t202" style="position:absolute;left:6762;top:34732;width:4000;height:2603;visibility:visible;mso-wrap-style:square;v-text-anchor:top" o:gfxdata="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" filled="f" stroked="f">
+                      <v:textbox>
+                        <w:txbxContent>
+                          <w:p>
+                            <w:r>
+                              <w:t>Yes</w:t>
+                            </w:r>
+                          </w:p>
+                        </w:txbxContent>
+                      </v:textbox>
+                    </v:shape>
+                    <v:shape id="Text Box 2" o:spid="_x0000_s1078" type="#_x0000_t202" style="position:absolute;left:6667;top:22796;width:4001;height:2604;visibility:visible;mso-wrap-style:square;v-text-anchor:top" o:gfxdata="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" filled="f" stroked="f">
+                      <v:textbox>
+                        <w:txbxContent>
+                          <w:p>
+                            <w:r>
+                              <w:t>No</w:t>
+                            </w:r>
+                          </w:p>
+                        </w:txbxContent>
+                      </v:textbox>
+                    </v:shape>
                   </v:group>
-                  <v:shape id="Diamond 218" o:spid="_x0000_s1073" type="#_x0000_t4" style="position:absolute;top:27559;width:14160;height:6477;visibility:visible;mso-wrap-style:square;v-text-anchor:middle" o:gfxdata="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" fillcolor="#9ecb81 [2169]" strokecolor="#70ad47 [3209]" strokeweight=".5pt">
+                  <v:shape id="Parallelogram 224" o:spid="_x0000_s1079" type="#_x0000_t7" style="position:absolute;left:18819;top:38064;width:13780;height:6096;visibility:visible;mso-wrap-style:square;v-text-anchor:middle" o:gfxdata="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" adj="2389" fillcolor="#91bce3 [2164]" strokecolor="#5b9bd5 [3204]" strokeweight=".5pt">
+                    <v:fill color2="#7aaddd [2612]" rotate="t" colors="0 #b1cbe9;.5 #a3c1e5;1 #92b9e4" focus="100%" type="gradient">
+                      <o:fill v:ext="view" type="gradientUnscaled"/>
+                    </v:fill>
+                    <v:textbox>
+                      <w:txbxContent>
+                        <w:p>
+                          <w:pPr>
+                            <w:jc w:val="center"/>
+                          </w:pPr>
+                          <w:r>
+                            <w:t>Input the File Name</w:t>
+                          </w:r>
+                        </w:p>
+                      </w:txbxContent>
+                    </v:textbox>
+                  </v:shape>
+                  <v:shape id="Diamond 250" o:spid="_x0000_s1080" type="#_x0000_t4" style="position:absolute;left:106;top:38170;width:14160;height:5715;visibility:visible;mso-wrap-style:square;v-text-anchor:middle" o:gfxdata="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" fillcolor="#9ecb81 [2169]" strokecolor="#70ad47 [3209]" strokeweight=".5pt">
+                    <v:fill color2="#8ac066 [2617]" rotate="t" colors="0 #b5d5a7;.5 #aace99;1 #9cca86" focus="100%" type="gradient">
+                      <o:fill v:ext="view" type="gradientUnscaled"/>
+                    </v:fill>
+                    <v:textbox>
+                      <w:txbxContent>
+                        <w:p>
+                          <w:pPr>
+                            <w:jc w:val="center"/>
+                          </w:pPr>
+                          <w:r>
+                            <w:t>Exit?</w:t>
+                          </w:r>
+                        </w:p>
+                      </w:txbxContent>
+                    </v:textbox>
+                  </v:shape>
+                  <v:shape id="Elbow Connector 251" o:spid="_x0000_s1081" type="#_x0000_t33" style="position:absolute;left:-2521;top:53589;width:33891;height:14480;rotation:90;flip:x;visibility:visible;mso-wrap-style:square" o:connectortype="elbow" o:gfxdata="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" strokecolor="black [3200]" strokeweight=".5pt">
+                    <v:stroke endarrow="block"/>
+                  </v:shape>
+                  <v:shape id="Text Box 2" o:spid="_x0000_s1082" type="#_x0000_t202" style="position:absolute;left:6804;top:48803;width:4001;height:2603;visibility:visible;mso-wrap-style:square;v-text-anchor:top" o:gfxdata="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" filled="f" stroked="f">
+                    <v:textbox>
+                      <w:txbxContent>
+                        <w:p>
+                          <w:r>
+                            <w:t>Yes</w:t>
+                          </w:r>
+                        </w:p>
+                      </w:txbxContent>
+                    </v:textbox>
+                  </v:shape>
+                  <v:shape id="Text Box 2" o:spid="_x0000_s1083" type="#_x0000_t202" style="position:absolute;left:14672;top:38702;width:4001;height:2604;visibility:visible;mso-wrap-style:square;v-text-anchor:top" o:gfxdata="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" filled="f" stroked="f">
+                    <v:textbox>
+                      <w:txbxContent>
+                        <w:p>
+                          <w:r>
+                            <w:t>No</w:t>
+                          </w:r>
+                        </w:p>
+                      </w:txbxContent>
+                    </v:textbox>
+                  </v:shape>
+                  <v:shape id="Straight Arrow Connector 254" o:spid="_x0000_s1084" type="#_x0000_t32" style="position:absolute;left:14265;top:41026;width:5314;height:84;visibility:visible;mso-wrap-style:square" o:connectortype="straight" o:gfxdata="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" strokecolor="black [3200]" strokeweight=".5pt">
+                    <v:stroke endarrow="block" joinstyle="miter"/>
+                  </v:shape>
+                  <v:shape id="Straight Arrow Connector 255" o:spid="_x0000_s1085" type="#_x0000_t32" style="position:absolute;left:7123;top:34130;width:51;height:4134;visibility:visible;mso-wrap-style:square" o:connectortype="straight" o:gfxdata="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" strokecolor="black [3200]" strokeweight=".5pt">
+                    <v:stroke endarrow="block" joinstyle="miter"/>
+                  </v:shape>
+                  <v:shape id="Diamond 257" o:spid="_x0000_s1086" type="#_x0000_t4" style="position:absolute;left:37107;top:47622;width:14161;height:6477;visibility:visible;mso-wrap-style:square;v-text-anchor:middle" o:gfxdata="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" fillcolor="#9ecb81 [2169]" strokecolor="#70ad47 [3209]" strokeweight=".5pt">
                     <v:fill color2="#8ac066 [2617]" rotate="t" colors="0 #b5d5a7;.5 #aace99;1 #9cca86" focus="100%" type="gradient">
                       <o:fill v:ext="view" type="gradientUnscaled"/>
                     </v:fill>
@@ -3190,13 +3426,7 @@
                       </w:txbxContent>
                     </v:textbox>
                   </v:shape>
-                  <v:shape id="Straight Arrow Connector 219" o:spid="_x0000_s1074" type="#_x0000_t32" style="position:absolute;left:14160;top:30797;width:4890;height:0;flip:x;visibility:visible;mso-wrap-style:square" o:connectortype="straight" o:gfxdata="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" strokecolor="black [3200]" strokeweight=".5pt">
-                    <v:stroke endarrow="block" joinstyle="miter"/>
-                  </v:shape>
-                  <v:shape id="Elbow Connector 220" o:spid="_x0000_s1075" type="#_x0000_t34" style="position:absolute;left:7048;top:19997;width:10586;height:7497;flip:y;visibility:visible;mso-wrap-style:square" o:connectortype="elbow" o:gfxdata="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" adj="35" strokecolor="black [3200]" strokeweight=".5pt">
-                    <v:stroke endarrow="block"/>
-                  </v:shape>
-                  <v:shape id="Text Box 2" o:spid="_x0000_s1076" type="#_x0000_t202" style="position:absolute;left:6762;top:34732;width:4000;height:2603;visibility:visible;mso-wrap-style:square;v-text-anchor:top" o:gfxdata="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" filled="f" stroked="f">
+                  <v:shape id="Text Box 2" o:spid="_x0000_s1087" type="#_x0000_t202" style="position:absolute;left:43699;top:55289;width:4001;height:2603;visibility:visible;mso-wrap-style:square;v-text-anchor:top" o:gfxdata="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" filled="f" stroked="f">
                     <v:textbox>
                       <w:txbxContent>
                         <w:p>
@@ -3207,7 +3437,7 @@
                       </w:txbxContent>
                     </v:textbox>
                   </v:shape>
-                  <v:shape id="Text Box 2" o:spid="_x0000_s1077" type="#_x0000_t202" style="position:absolute;left:6667;top:22796;width:4001;height:2604;visibility:visible;mso-wrap-style:square;v-text-anchor:top" o:gfxdata="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" filled="f" stroked="f">
+                  <v:shape id="Text Box 2" o:spid="_x0000_s1088" type="#_x0000_t202" style="position:absolute;left:43699;top:43274;width:4001;height:2604;visibility:visible;mso-wrap-style:square;v-text-anchor:top" o:gfxdata="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" filled="f" stroked="f">
                     <v:textbox>
                       <w:txbxContent>
                         <w:p>
@@ -3218,8 +3448,37 @@
                       </w:txbxContent>
                     </v:textbox>
                   </v:shape>
+                  <v:shape id="Straight Arrow Connector 260" o:spid="_x0000_s1089" type="#_x0000_t32" style="position:absolute;left:31893;top:50808;width:5214;height:53;visibility:visible;mso-wrap-style:square" o:connectortype="straight" o:gfxdata="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" strokecolor="black [3200]" strokeweight=".5pt">
+                    <v:stroke endarrow="block" joinstyle="miter"/>
+                  </v:shape>
+                  <v:shape id="Elbow Connector 261" o:spid="_x0000_s1090" type="#_x0000_t33" style="position:absolute;left:34757;top:38192;width:6510;height:12350;rotation:90;flip:y;visibility:visible;mso-wrap-style:square" o:connectortype="elbow" o:gfxdata="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" strokecolor="black [3200]" strokeweight=".5pt">
+                    <v:stroke endarrow="block"/>
+                  </v:shape>
+                  <v:rect id="Rectangle 263" o:spid="_x0000_s1091" style="position:absolute;left:19457;top:56250;width:12510;height:6682;visibility:visible;mso-wrap-style:square;v-text-anchor:middle" o:gfxdata="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" fillcolor="#ffd555 [2167]" strokecolor="#ffc000 [3207]" strokeweight=".5pt">
+                    <v:fill color2="#ffcc31 [2615]" rotate="t" colors="0 #ffdd9c;.5 #ffd78e;1 #ffd479" focus="100%" type="gradient">
+                      <o:fill v:ext="view" type="gradientUnscaled"/>
+                    </v:fill>
+                    <v:textbox>
+                      <w:txbxContent>
+                        <w:p>
+                          <w:pPr>
+                            <w:jc w:val="center"/>
+                          </w:pPr>
+                          <w:r>
+                            <w:t>Perform Operation</w:t>
+                          </w:r>
+                        </w:p>
+                      </w:txbxContent>
+                    </v:textbox>
+                  </v:rect>
+                  <v:shape id="Elbow Connector 266" o:spid="_x0000_s1092" type="#_x0000_t33" style="position:absolute;left:35331;top:50735;width:5492;height:12220;rotation:90;visibility:visible;mso-wrap-style:square" o:connectortype="elbow" o:gfxdata="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" strokecolor="black [3200]" strokeweight=".5pt">
+                    <v:stroke endarrow="block"/>
+                  </v:shape>
+                  <v:shape id="Elbow Connector 267" o:spid="_x0000_s1093" type="#_x0000_t35" style="position:absolute;left:2723;top:39971;width:59649;height:1737;rotation:90;flip:x y;visibility:visible;mso-wrap-style:square" o:connectortype="elbow" o:gfxdata="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" adj="-2,261964" strokecolor="black [3200]" strokeweight=".5pt">
+                    <v:stroke endarrow="block"/>
+                  </v:shape>
                 </v:group>
-                <v:shape id="Parallelogram 224" o:spid="_x0000_s1078" type="#_x0000_t7" style="position:absolute;left:18819;top:38064;width:13780;height:6096;visibility:visible;mso-wrap-style:square;v-text-anchor:middle" o:gfxdata="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" adj="2389" fillcolor="#91bce3 [2164]" strokecolor="#5b9bd5 [3204]" strokeweight=".5pt">
+                <v:shape id="Parallelogram 193" o:spid="_x0000_s1094" type="#_x0000_t7" style="position:absolute;left:18859;top:67056;width:13778;height:6095;visibility:visible;mso-wrap-style:square;v-text-anchor:middle" o:gfxdata="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" adj="2389" fillcolor="#91bce3 [2164]" strokecolor="#5b9bd5 [3204]" strokeweight=".5pt">
                   <v:fill color2="#7aaddd [2612]" rotate="t" colors="0 #b1cbe9;.5 #a3c1e5;1 #92b9e4" focus="100%" type="gradient">
                     <o:fill v:ext="view" type="gradientUnscaled"/>
                   </v:fill>
@@ -3230,127 +3489,17 @@
                           <w:jc w:val="center"/>
                         </w:pPr>
                         <w:r>
-                          <w:t>Input the New File Name</w:t>
+                          <w:t xml:space="preserve">Output </w:t>
+                        </w:r>
+                        <w:r>
+                          <w:t>Result Confirmation</w:t>
                         </w:r>
                       </w:p>
                     </w:txbxContent>
                   </v:textbox>
                 </v:shape>
-                <v:shape id="Diamond 250" o:spid="_x0000_s1079" type="#_x0000_t4" style="position:absolute;left:106;top:38170;width:14160;height:5715;visibility:visible;mso-wrap-style:square;v-text-anchor:middle" o:gfxdata="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" fillcolor="#9ecb81 [2169]" strokecolor="#70ad47 [3209]" strokeweight=".5pt">
-                  <v:fill color2="#8ac066 [2617]" rotate="t" colors="0 #b5d5a7;.5 #aace99;1 #9cca86" focus="100%" type="gradient">
-                    <o:fill v:ext="view" type="gradientUnscaled"/>
-                  </v:fill>
-                  <v:textbox>
-                    <w:txbxContent>
-                      <w:p>
-                        <w:pPr>
-                          <w:jc w:val="center"/>
-                        </w:pPr>
-                        <w:r>
-                          <w:t>Exit?</w:t>
-                        </w:r>
-                      </w:p>
-                    </w:txbxContent>
-                  </v:textbox>
-                </v:shape>
-                <v:shape id="Elbow Connector 251" o:spid="_x0000_s1080" type="#_x0000_t34" style="position:absolute;left:7017;top:43806;width:14632;height:26166;visibility:visible;mso-wrap-style:square" o:connectortype="elbow" o:gfxdata="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" adj="106" strokecolor="black [3200]" strokeweight=".5pt">
-                  <v:stroke endarrow="block"/>
-                </v:shape>
-                <v:shape id="Text Box 2" o:spid="_x0000_s1081" type="#_x0000_t202" style="position:absolute;left:6804;top:48803;width:4001;height:2603;visibility:visible;mso-wrap-style:square;v-text-anchor:top" o:gfxdata="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" filled="f" stroked="f">
-                  <v:textbox>
-                    <w:txbxContent>
-                      <w:p>
-                        <w:r>
-                          <w:t>Yes</w:t>
-                        </w:r>
-                      </w:p>
-                    </w:txbxContent>
-                  </v:textbox>
-                </v:shape>
-                <v:shape id="Text Box 2" o:spid="_x0000_s1082" type="#_x0000_t202" style="position:absolute;left:14672;top:38702;width:4001;height:2604;visibility:visible;mso-wrap-style:square;v-text-anchor:top" o:gfxdata="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" filled="f" stroked="f">
-                  <v:textbox>
-                    <w:txbxContent>
-                      <w:p>
-                        <w:r>
-                          <w:t>No</w:t>
-                        </w:r>
-                      </w:p>
-                    </w:txbxContent>
-                  </v:textbox>
-                </v:shape>
-                <v:shape id="Straight Arrow Connector 254" o:spid="_x0000_s1083" type="#_x0000_t32" style="position:absolute;left:14353;top:40935;width:4763;height:63;visibility:visible;mso-wrap-style:square" o:connectortype="straight" o:gfxdata="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" strokecolor="black [3200]" strokeweight=".5pt">
+                <v:shape id="Straight Arrow Connector 194" o:spid="_x0000_s1095" type="#_x0000_t32" style="position:absolute;left:25712;top:62932;width:36;height:4124;visibility:visible;mso-wrap-style:square" o:connectortype="straight" o:gfxdata="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" strokecolor="black [3200]" strokeweight=".5pt">
                   <v:stroke endarrow="block" joinstyle="miter"/>
-                </v:shape>
-                <v:shape id="Straight Arrow Connector 255" o:spid="_x0000_s1084" type="#_x0000_t32" style="position:absolute;left:7123;top:34130;width:51;height:4134;visibility:visible;mso-wrap-style:square" o:connectortype="straight" o:gfxdata="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" strokecolor="black [3200]" strokeweight=".5pt">
-                  <v:stroke endarrow="block" joinstyle="miter"/>
-                </v:shape>
-                <v:shape id="Diamond 257" o:spid="_x0000_s1085" type="#_x0000_t4" style="position:absolute;left:37107;top:47527;width:14161;height:6477;visibility:visible;mso-wrap-style:square;v-text-anchor:middle" o:gfxdata="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" fillcolor="#9ecb81 [2169]" strokecolor="#70ad47 [3209]" strokeweight=".5pt">
-                  <v:fill color2="#8ac066 [2617]" rotate="t" colors="0 #b5d5a7;.5 #aace99;1 #9cca86" focus="100%" type="gradient">
-                    <o:fill v:ext="view" type="gradientUnscaled"/>
-                  </v:fill>
-                  <v:textbox>
-                    <w:txbxContent>
-                      <w:p>
-                        <w:pPr>
-                          <w:jc w:val="center"/>
-                        </w:pPr>
-                        <w:r>
-                          <w:t>Is Valid?</w:t>
-                        </w:r>
-                      </w:p>
-                    </w:txbxContent>
-                  </v:textbox>
-                </v:shape>
-                <v:shape id="Text Box 2" o:spid="_x0000_s1086" type="#_x0000_t202" style="position:absolute;left:43699;top:55289;width:4001;height:2603;visibility:visible;mso-wrap-style:square;v-text-anchor:top" o:gfxdata="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" filled="f" stroked="f">
-                  <v:textbox>
-                    <w:txbxContent>
-                      <w:p>
-                        <w:r>
-                          <w:t>Yes</w:t>
-                        </w:r>
-                      </w:p>
-                    </w:txbxContent>
-                  </v:textbox>
-                </v:shape>
-                <v:shape id="Text Box 2" o:spid="_x0000_s1087" type="#_x0000_t202" style="position:absolute;left:43699;top:43274;width:4001;height:2604;visibility:visible;mso-wrap-style:square;v-text-anchor:top" o:gfxdata="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" filled="f" stroked="f">
-                  <v:textbox>
-                    <w:txbxContent>
-                      <w:p>
-                        <w:r>
-                          <w:t>No</w:t>
-                        </w:r>
-                      </w:p>
-                    </w:txbxContent>
-                  </v:textbox>
-                </v:shape>
-                <v:shape id="Straight Arrow Connector 260" o:spid="_x0000_s1088" type="#_x0000_t32" style="position:absolute;left:31897;top:50610;width:5176;height:71;visibility:visible;mso-wrap-style:square" o:connectortype="straight" o:gfxdata="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" strokecolor="black [3200]" strokeweight=".5pt">
-                  <v:stroke endarrow="block" joinstyle="miter"/>
-                </v:shape>
-                <v:shape id="Elbow Connector 261" o:spid="_x0000_s1089" type="#_x0000_t34" style="position:absolute;left:31685;top:41148;width:12590;height:6189;flip:x y;visibility:visible;mso-wrap-style:square" o:connectortype="elbow" o:gfxdata="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" adj="56" strokecolor="black [3200]" strokeweight=".5pt">
-                  <v:stroke endarrow="block"/>
-                </v:shape>
-                <v:rect id="Rectangle 263" o:spid="_x0000_s1090" style="position:absolute;left:19457;top:57203;width:12510;height:6682;visibility:visible;mso-wrap-style:square;v-text-anchor:middle" o:gfxdata="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" fillcolor="#ffd555 [2167]" strokecolor="#ffc000 [3207]" strokeweight=".5pt">
-                  <v:fill color2="#ffcc31 [2615]" rotate="t" colors="0 #ffdd9c;.5 #ffd78e;1 #ffd479" focus="100%" type="gradient">
-                    <o:fill v:ext="view" type="gradientUnscaled"/>
-                  </v:fill>
-                  <v:textbox>
-                    <w:txbxContent>
-                      <w:p>
-                        <w:pPr>
-                          <w:jc w:val="center"/>
-                        </w:pPr>
-                        <w:r>
-                          <w:t>Add new File Name to current directory</w:t>
-                        </w:r>
-                      </w:p>
-                    </w:txbxContent>
-                  </v:textbox>
-                </v:rect>
-                <v:shape id="Elbow Connector 266" o:spid="_x0000_s1091" type="#_x0000_t34" style="position:absolute;left:32322;top:53907;width:11950;height:5627;flip:x;visibility:visible;mso-wrap-style:square" o:connectortype="elbow" o:gfxdata="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" adj="56" strokecolor="black [3200]" strokeweight=".5pt">
-                  <v:stroke endarrow="block"/>
-                </v:shape>
-                <v:shape id="Elbow Connector 267" o:spid="_x0000_s1092" type="#_x0000_t34" style="position:absolute;left:32004;top:11164;width:1427;height:50880;flip:y;visibility:visible;mso-wrap-style:square" o:connectortype="elbow" o:gfxdata="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" adj="322946" strokecolor="black [3200]" strokeweight=".5pt">
-                  <v:stroke endarrow="block"/>
                 </v:shape>
               </v:group>
             </w:pict>
@@ -3368,12 +3517,12 @@
       </w:pPr>
     </w:p>
     <w:p/>
-    <w:p/>
-    <w:p/>
-    <w:p/>
     <w:p>
       <w:pPr>
-        <w:jc w:val="center"/>
+        <w:rPr>
+          <w:b/>
+          <w:bCs/>
+        </w:rPr>
       </w:pPr>
       <w:r>
         <w:rPr>
@@ -3382,18 +3531,18 @@
         <mc:AlternateContent>
           <mc:Choice Requires="wps">
             <w:drawing>
-              <wp:anchor distT="0" distB="0" distL="114300" distR="114300" simplePos="0" relativeHeight="251731968" behindDoc="0" locked="0" layoutInCell="1" allowOverlap="1" wp14:anchorId="3F1B970B" wp14:editId="207E47BB">
+              <wp:anchor distT="0" distB="0" distL="114300" distR="114300" simplePos="0" relativeHeight="251760640" behindDoc="0" locked="0" layoutInCell="1" allowOverlap="1" wp14:anchorId="72B95D71" wp14:editId="17EB83BA">
                 <wp:simplePos x="0" y="0"/>
                 <wp:positionH relativeFrom="column">
-                  <wp:posOffset>2794000</wp:posOffset>
+                  <wp:posOffset>2780846</wp:posOffset>
                 </wp:positionH>
                 <wp:positionV relativeFrom="paragraph">
-                  <wp:posOffset>2940050</wp:posOffset>
+                  <wp:posOffset>3791023</wp:posOffset>
                 </wp:positionV>
-                <wp:extent cx="0" cy="400050"/>
-                <wp:effectExtent l="76200" t="0" r="57150" b="57150"/>
+                <wp:extent cx="3631" cy="412300"/>
+                <wp:effectExtent l="0" t="0" r="0" b="0"/>
                 <wp:wrapNone/>
-                <wp:docPr id="256" name="Straight Arrow Connector 256"/>
+                <wp:docPr id="197" name="Straight Arrow Connector 197"/>
                 <wp:cNvGraphicFramePr/>
                 <a:graphic xmlns:a="http://schemas.openxmlformats.org/drawingml/2006/main">
                   <a:graphicData uri="http://schemas.microsoft.com/office/word/2010/wordprocessingShape">
@@ -3402,7 +3551,7 @@
                       <wps:spPr>
                         <a:xfrm>
                           <a:off x="0" y="0"/>
-                          <a:ext cx="0" cy="400050"/>
+                          <a:ext cx="3631" cy="412300"/>
                         </a:xfrm>
                         <a:prstGeom prst="straightConnector1">
                           <a:avLst/>
@@ -3429,20 +3578,24 @@
                     </wps:wsp>
                   </a:graphicData>
                 </a:graphic>
+                <wp14:sizeRelH relativeFrom="margin">
+                  <wp14:pctWidth>0</wp14:pctWidth>
+                </wp14:sizeRelH>
+                <wp14:sizeRelV relativeFrom="margin">
+                  <wp14:pctHeight>0</wp14:pctHeight>
+                </wp14:sizeRelV>
               </wp:anchor>
             </w:drawing>
           </mc:Choice>
           <mc:Fallback>
             <w:pict>
-              <v:shape w14:anchorId="44957480" id="Straight Arrow Connector 256" o:spid="_x0000_s1026" type="#_x0000_t32" style="position:absolute;margin-left:220pt;margin-top:231.5pt;width:0;height:31.5pt;z-index:251731968;visibility:visible;mso-wrap-style:square;mso-wrap-distance-left:9pt;mso-wrap-distance-top:0;mso-wrap-distance-right:9pt;mso-wrap-distance-bottom:0;mso-position-horizontal:absolute;mso-position-horizontal-relative:text;mso-position-vertical:absolute;mso-position-vertical-relative:text" o:gfxdata="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" strokecolor="black [3200]" strokeweight=".5pt">
+              <v:shape w14:anchorId="6644D8CD" id="Straight Arrow Connector 197" o:spid="_x0000_s1026" type="#_x0000_t32" style="position:absolute;margin-left:218.95pt;margin-top:298.5pt;width:.3pt;height:32.45pt;z-index:251760640;visibility:visible;mso-wrap-style:square;mso-width-percent:0;mso-height-percent:0;mso-wrap-distance-left:9pt;mso-wrap-distance-top:0;mso-wrap-distance-right:9pt;mso-wrap-distance-bottom:0;mso-position-horizontal:absolute;mso-position-horizontal-relative:text;mso-position-vertical:absolute;mso-position-vertical-relative:text;mso-width-percent:0;mso-height-percent:0;mso-width-relative:margin;mso-height-relative:margin" o:gfxdata="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" strokecolor="black [3200]" strokeweight=".5pt">
                 <v:stroke endarrow="block" joinstyle="miter"/>
               </v:shape>
             </w:pict>
           </mc:Fallback>
         </mc:AlternateContent>
       </w:r>
-      <w:bookmarkStart w:id="0" w:name="_GoBack"/>
-      <w:bookmarkEnd w:id="0"/>
     </w:p>
     <w:sectPr>
       <w:pgSz w:w="12240" w:h="15840"/>
@@ -3455,7 +3608,7 @@
 </file>
 
 <file path=word/styles.xml><?xml version="1.0" encoding="utf-8"?>
-<w:styles xmlns:mc="http://schemas.openxmlformats.org/markup-compatibility/2006" xmlns:r="http://schemas.openxmlformats.org/officeDocument/2006/relationships" xmlns:w="http://schemas.openxmlformats.org/wordprocessingml/2006/main" xmlns:w14="http://schemas.microsoft.com/office/word/2010/wordml" xmlns:w15="http://schemas.microsoft.com/office/word/2012/wordml" xmlns:w16se="http://schemas.microsoft.com/office/word/2015/wordml/symex" mc:Ignorable="w14 w15 w16se">
+<w:styles xmlns:mc="http://schemas.openxmlformats.org/markup-compatibility/2006" xmlns:r="http://schemas.openxmlformats.org/officeDocument/2006/relationships" xmlns:w="http://schemas.openxmlformats.org/wordprocessingml/2006/main" xmlns:w14="http://schemas.microsoft.com/office/word/2010/wordml" xmlns:w15="http://schemas.microsoft.com/office/word/2012/wordml" xmlns:w16cex="http://schemas.microsoft.com/office/word/2018/wordml/cex" xmlns:w16cid="http://schemas.microsoft.com/office/word/2016/wordml/cid" xmlns:w16="http://schemas.microsoft.com/office/word/2018/wordml" xmlns:w16se="http://schemas.microsoft.com/office/word/2015/wordml/symex" mc:Ignorable="w14 w15 w16se w16cid w16 w16cex">
   <w:docDefaults>
     <w:rPrDefault>
       <w:rPr>
@@ -3471,7 +3624,7 @@
       </w:pPr>
     </w:pPrDefault>
   </w:docDefaults>
-  <w:latentStyles w:defLockedState="0" w:defUIPriority="99" w:defSemiHidden="0" w:defUnhideWhenUsed="0" w:defQFormat="0" w:count="371">
+  <w:latentStyles w:defLockedState="0" w:defUIPriority="99" w:defSemiHidden="0" w:defUnhideWhenUsed="0" w:defQFormat="0" w:count="376">
     <w:lsdException w:name="Normal" w:uiPriority="0" w:qFormat="1"/>
     <w:lsdException w:name="heading 1" w:uiPriority="9" w:qFormat="1"/>
     <w:lsdException w:name="heading 2" w:semiHidden="1" w:uiPriority="9" w:unhideWhenUsed="1" w:qFormat="1"/>
@@ -3577,7 +3730,6 @@
     <w:lsdException w:name="HTML Sample" w:semiHidden="1" w:unhideWhenUsed="1"/>
     <w:lsdException w:name="HTML Typewriter" w:semiHidden="1" w:unhideWhenUsed="1"/>
     <w:lsdException w:name="HTML Variable" w:semiHidden="1" w:unhideWhenUsed="1"/>
-    <w:lsdException w:name="Normal Table" w:semiHidden="1" w:unhideWhenUsed="1"/>
     <w:lsdException w:name="annotation subject" w:semiHidden="1" w:unhideWhenUsed="1"/>
     <w:lsdException w:name="No List" w:semiHidden="1" w:unhideWhenUsed="1"/>
     <w:lsdException w:name="Outline List 1" w:semiHidden="1" w:unhideWhenUsed="1"/>
@@ -3620,11 +3772,8 @@
     <w:lsdException w:name="Table Contemporary" w:semiHidden="1" w:unhideWhenUsed="1"/>
     <w:lsdException w:name="Table Elegant" w:semiHidden="1" w:unhideWhenUsed="1"/>
     <w:lsdException w:name="Table Professional" w:semiHidden="1" w:unhideWhenUsed="1"/>
-    <w:lsdException w:name="Table Subtle 1" w:semiHidden="1" w:unhideWhenUsed="1"/>
     <w:lsdException w:name="Table Subtle 2" w:semiHidden="1" w:unhideWhenUsed="1"/>
     <w:lsdException w:name="Table Web 1" w:semiHidden="1" w:unhideWhenUsed="1"/>
-    <w:lsdException w:name="Table Web 2" w:semiHidden="1" w:unhideWhenUsed="1"/>
-    <w:lsdException w:name="Table Web 3" w:semiHidden="1" w:unhideWhenUsed="1"/>
     <w:lsdException w:name="Balloon Text" w:semiHidden="1" w:unhideWhenUsed="1"/>
     <w:lsdException w:name="Table Grid" w:uiPriority="39"/>
     <w:lsdException w:name="Table Theme" w:semiHidden="1" w:unhideWhenUsed="1"/>
@@ -3843,11 +3992,37 @@
     <w:lsdException w:name="List Table 5 Dark Accent 6" w:uiPriority="50"/>
     <w:lsdException w:name="List Table 6 Colorful Accent 6" w:uiPriority="51"/>
     <w:lsdException w:name="List Table 7 Colorful Accent 6" w:uiPriority="52"/>
+    <w:lsdException w:name="Mention" w:semiHidden="1" w:unhideWhenUsed="1"/>
+    <w:lsdException w:name="Smart Hyperlink" w:semiHidden="1" w:unhideWhenUsed="1"/>
+    <w:lsdException w:name="Hashtag" w:semiHidden="1" w:unhideWhenUsed="1"/>
+    <w:lsdException w:name="Unresolved Mention" w:semiHidden="1" w:unhideWhenUsed="1"/>
+    <w:lsdException w:name="Smart Link" w:semiHidden="1" w:unhideWhenUsed="1"/>
   </w:latentStyles>
   <w:style w:type="paragraph" w:default="1" w:styleId="Normal">
     <w:name w:val="Normal"/>
     <w:qFormat/>
     <w:rsid w:val="004C510D"/>
+  </w:style>
+  <w:style w:type="paragraph" w:styleId="Heading1">
+    <w:name w:val="heading 1"/>
+    <w:basedOn w:val="Normal"/>
+    <w:next w:val="Normal"/>
+    <w:link w:val="Heading1Char"/>
+    <w:uiPriority w:val="9"/>
+    <w:qFormat/>
+    <w:rsid w:val="009C44CF"/>
+    <w:pPr>
+      <w:keepNext/>
+      <w:keepLines/>
+      <w:spacing w:before="240" w:after="0"/>
+      <w:outlineLvl w:val="0"/>
+    </w:pPr>
+    <w:rPr>
+      <w:rFonts w:asciiTheme="majorHAnsi" w:eastAsiaTheme="majorEastAsia" w:hAnsiTheme="majorHAnsi" w:cstheme="majorBidi"/>
+      <w:color w:val="2E74B5" w:themeColor="accent1" w:themeShade="BF"/>
+      <w:sz w:val="32"/>
+      <w:szCs w:val="32"/>
+    </w:rPr>
   </w:style>
   <w:style w:type="character" w:default="1" w:styleId="DefaultParagraphFont">
     <w:name w:val="Default Paragraph Font"/>
@@ -3875,6 +4050,53 @@
     <w:uiPriority w:val="99"/>
     <w:semiHidden/>
     <w:unhideWhenUsed/>
+  </w:style>
+  <w:style w:type="paragraph" w:styleId="Title">
+    <w:name w:val="Title"/>
+    <w:basedOn w:val="Normal"/>
+    <w:next w:val="Normal"/>
+    <w:link w:val="TitleChar"/>
+    <w:uiPriority w:val="10"/>
+    <w:qFormat/>
+    <w:rsid w:val="00370C11"/>
+    <w:pPr>
+      <w:spacing w:after="0" w:line="240" w:lineRule="auto"/>
+      <w:contextualSpacing/>
+    </w:pPr>
+    <w:rPr>
+      <w:rFonts w:asciiTheme="majorHAnsi" w:eastAsiaTheme="majorEastAsia" w:hAnsiTheme="majorHAnsi" w:cstheme="majorBidi"/>
+      <w:spacing w:val="-10"/>
+      <w:kern w:val="28"/>
+      <w:sz w:val="56"/>
+      <w:szCs w:val="56"/>
+    </w:rPr>
+  </w:style>
+  <w:style w:type="character" w:customStyle="1" w:styleId="TitleChar">
+    <w:name w:val="Title Char"/>
+    <w:basedOn w:val="DefaultParagraphFont"/>
+    <w:link w:val="Title"/>
+    <w:uiPriority w:val="10"/>
+    <w:rsid w:val="00370C11"/>
+    <w:rPr>
+      <w:rFonts w:asciiTheme="majorHAnsi" w:eastAsiaTheme="majorEastAsia" w:hAnsiTheme="majorHAnsi" w:cstheme="majorBidi"/>
+      <w:spacing w:val="-10"/>
+      <w:kern w:val="28"/>
+      <w:sz w:val="56"/>
+      <w:szCs w:val="56"/>
+    </w:rPr>
+  </w:style>
+  <w:style w:type="character" w:customStyle="1" w:styleId="Heading1Char">
+    <w:name w:val="Heading 1 Char"/>
+    <w:basedOn w:val="DefaultParagraphFont"/>
+    <w:link w:val="Heading1"/>
+    <w:uiPriority w:val="9"/>
+    <w:rsid w:val="009C44CF"/>
+    <w:rPr>
+      <w:rFonts w:asciiTheme="majorHAnsi" w:eastAsiaTheme="majorEastAsia" w:hAnsiTheme="majorHAnsi" w:cstheme="majorBidi"/>
+      <w:color w:val="2E74B5" w:themeColor="accent1" w:themeShade="BF"/>
+      <w:sz w:val="32"/>
+      <w:szCs w:val="32"/>
+    </w:rPr>
   </w:style>
 </w:styles>
 </file>

</xml_diff>